<commit_message>
Uploading document for editing
</commit_message>
<xml_diff>
--- a/NEA WriteUp.docx
+++ b/NEA WriteUp.docx
@@ -3593,6 +3593,17 @@
       <w:r>
         <w:t xml:space="preserve"> grid. The other option is the cubic system which takes each hexagons and considers the three possible directions</w:t>
       </w:r>
+      <w:r>
+        <w:t xml:space="preserve"> of movement </w:t>
+      </w:r>
+      <w:proofErr w:type="spellStart"/>
+      <w:r>
+        <w:t>i,j,k</w:t>
+      </w:r>
+      <w:proofErr w:type="spellEnd"/>
+      <w:r>
+        <w:t xml:space="preserve">. </w:t>
+      </w:r>
     </w:p>
     <w:p/>
     <w:p>
@@ -6105,7 +6116,7 @@
           <w:color w:val="FF0000"/>
         </w:rPr>
         <w:drawing>
-          <wp:anchor distT="0" distB="0" distL="114300" distR="114300" simplePos="0" relativeHeight="251658240" behindDoc="0" locked="0" layoutInCell="1" allowOverlap="1" wp14:anchorId="20DBA6A5" wp14:editId="0F33EC8A">
+          <wp:anchor distT="0" distB="0" distL="114300" distR="114300" simplePos="0" relativeHeight="251658240" behindDoc="0" locked="0" layoutInCell="1" allowOverlap="1" wp14:anchorId="20DBA6A5" wp14:editId="4C13192C">
             <wp:simplePos x="0" y="0"/>
             <wp:positionH relativeFrom="column">
               <wp:posOffset>106987</wp:posOffset>
@@ -6756,6 +6767,61 @@
       </w:pPr>
     </w:p>
     <w:p>
+      <w:pPr>
+        <w:rPr>
+          <w:color w:val="FF0000"/>
+        </w:rPr>
+      </w:pPr>
+      <w:r>
+        <w:rPr>
+          <w:color w:val="FF0000"/>
+        </w:rPr>
+        <w:lastRenderedPageBreak/>
+        <w:drawing>
+          <wp:inline distT="0" distB="0" distL="0" distR="0" wp14:anchorId="54DE3F2E" wp14:editId="3ED7A661">
+            <wp:extent cx="6479540" cy="5399405"/>
+            <wp:effectExtent l="0" t="0" r="0" b="0"/>
+            <wp:docPr id="895532057" name="Picture 1" descr="A screenshot of a computer program&#10;&#10;Description automatically generated"/>
+            <wp:cNvGraphicFramePr>
+              <a:graphicFrameLocks xmlns:a="http://schemas.openxmlformats.org/drawingml/2006/main" noChangeAspect="1"/>
+            </wp:cNvGraphicFramePr>
+            <a:graphic xmlns:a="http://schemas.openxmlformats.org/drawingml/2006/main">
+              <a:graphicData uri="http://schemas.openxmlformats.org/drawingml/2006/picture">
+                <pic:pic xmlns:pic="http://schemas.openxmlformats.org/drawingml/2006/picture">
+                  <pic:nvPicPr>
+                    <pic:cNvPr id="895532057" name="Picture 1" descr="A screenshot of a computer program&#10;&#10;Description automatically generated"/>
+                    <pic:cNvPicPr/>
+                  </pic:nvPicPr>
+                  <pic:blipFill>
+                    <a:blip r:embed="rId16"/>
+                    <a:stretch>
+                      <a:fillRect/>
+                    </a:stretch>
+                  </pic:blipFill>
+                  <pic:spPr>
+                    <a:xfrm>
+                      <a:off x="0" y="0"/>
+                      <a:ext cx="6479540" cy="5399405"/>
+                    </a:xfrm>
+                    <a:prstGeom prst="rect">
+                      <a:avLst/>
+                    </a:prstGeom>
+                  </pic:spPr>
+                </pic:pic>
+              </a:graphicData>
+            </a:graphic>
+          </wp:inline>
+        </w:drawing>
+      </w:r>
+    </w:p>
+    <w:p>
+      <w:pPr>
+        <w:rPr>
+          <w:color w:val="FF0000"/>
+        </w:rPr>
+      </w:pPr>
+    </w:p>
+    <w:p>
       <w:r>
         <w:t xml:space="preserve">The game will be instantiated by the UI class that is created when running the program. This </w:t>
       </w:r>
@@ -6882,6 +6948,12 @@
       </w:pPr>
       <w:r>
         <w:t>Stack</w:t>
+      </w:r>
+    </w:p>
+    <w:p/>
+    <w:p>
+      <w:r>
+        <w:t xml:space="preserve">To reverse the </w:t>
       </w:r>
     </w:p>
     <w:p/>
@@ -7098,7 +7170,7 @@
                     <pic:cNvPicPr/>
                   </pic:nvPicPr>
                   <pic:blipFill>
-                    <a:blip r:embed="rId16"/>
+                    <a:blip r:embed="rId17"/>
                     <a:stretch>
                       <a:fillRect/>
                     </a:stretch>
@@ -7153,50 +7225,49 @@
           <w:sz w:val="18"/>
           <w:szCs w:val="16"/>
         </w:rPr>
-        <w:t xml:space="preserve">(State, Player, </w:t>
-      </w:r>
-      <w:proofErr w:type="spellStart"/>
+        <w:t>(State,</w:t>
+      </w:r>
       <w:r>
         <w:rPr>
           <w:rFonts w:ascii="Cascadia Code Light" w:hAnsi="Cascadia Code Light" w:cstheme="majorBidi"/>
           <w:sz w:val="18"/>
           <w:szCs w:val="16"/>
         </w:rPr>
-        <w:t>PruningVector</w:t>
-      </w:r>
-      <w:proofErr w:type="spellEnd"/>
+        <w:t xml:space="preserve"> Alpha, Beta</w:t>
+      </w:r>
       <w:r>
         <w:rPr>
           <w:rFonts w:ascii="Cascadia Code Light" w:hAnsi="Cascadia Code Light" w:cstheme="majorBidi"/>
           <w:sz w:val="18"/>
           <w:szCs w:val="16"/>
         </w:rPr>
-        <w:t>, Depth)</w:t>
-      </w:r>
-    </w:p>
-    <w:p>
-      <w:pPr>
+        <w:t>, Depth</w:t>
+      </w:r>
+      <w:r>
         <w:rPr>
           <w:rFonts w:ascii="Cascadia Code Light" w:hAnsi="Cascadia Code Light" w:cstheme="majorBidi"/>
           <w:sz w:val="18"/>
           <w:szCs w:val="16"/>
         </w:rPr>
-      </w:pPr>
+        <w:t xml:space="preserve">, </w:t>
+      </w:r>
+      <w:proofErr w:type="spellStart"/>
       <w:r>
         <w:rPr>
           <w:rFonts w:ascii="Cascadia Code Light" w:hAnsi="Cascadia Code Light" w:cstheme="majorBidi"/>
           <w:sz w:val="18"/>
           <w:szCs w:val="16"/>
         </w:rPr>
-        <w:tab/>
-      </w:r>
+        <w:t>playerTurn</w:t>
+      </w:r>
+      <w:proofErr w:type="spellEnd"/>
       <w:r>
         <w:rPr>
           <w:rFonts w:ascii="Cascadia Code Light" w:hAnsi="Cascadia Code Light" w:cstheme="majorBidi"/>
           <w:sz w:val="18"/>
           <w:szCs w:val="16"/>
         </w:rPr>
-        <w:t>If (Depth == 0)</w:t>
+        <w:t>)</w:t>
       </w:r>
     </w:p>
     <w:p>
@@ -7221,71 +7292,68 @@
           <w:sz w:val="18"/>
           <w:szCs w:val="16"/>
         </w:rPr>
-        <w:tab/>
-        <w:t xml:space="preserve">Return </w:t>
-      </w:r>
-      <w:proofErr w:type="spellStart"/>
+        <w:t xml:space="preserve">If (Depth </w:t>
+      </w:r>
       <w:r>
         <w:rPr>
           <w:rFonts w:ascii="Cascadia Code Light" w:hAnsi="Cascadia Code Light" w:cstheme="majorBidi"/>
           <w:sz w:val="18"/>
           <w:szCs w:val="16"/>
         </w:rPr>
-        <w:t>StaticEval</w:t>
-      </w:r>
-      <w:proofErr w:type="spellEnd"/>
+        <w:t>&lt;</w:t>
+      </w:r>
       <w:r>
         <w:rPr>
           <w:rFonts w:ascii="Cascadia Code Light" w:hAnsi="Cascadia Code Light" w:cstheme="majorBidi"/>
           <w:sz w:val="18"/>
           <w:szCs w:val="16"/>
         </w:rPr>
-        <w:t>(State)</w:t>
-      </w:r>
-      <w:r>
+        <w:t>= 0)</w:t>
+      </w:r>
+    </w:p>
+    <w:p>
+      <w:pPr>
         <w:rPr>
           <w:rFonts w:ascii="Cascadia Code Light" w:hAnsi="Cascadia Code Light" w:cstheme="majorBidi"/>
           <w:sz w:val="18"/>
           <w:szCs w:val="16"/>
         </w:rPr>
-        <w:t>.Normalized()</w:t>
-      </w:r>
-    </w:p>
-    <w:p>
-      <w:pPr>
+      </w:pPr>
+      <w:r>
         <w:rPr>
           <w:rFonts w:ascii="Cascadia Code Light" w:hAnsi="Cascadia Code Light" w:cstheme="majorBidi"/>
           <w:sz w:val="18"/>
           <w:szCs w:val="16"/>
         </w:rPr>
-      </w:pPr>
-    </w:p>
-    <w:p>
-      <w:pPr>
+        <w:tab/>
+      </w:r>
+      <w:r>
         <w:rPr>
           <w:rFonts w:ascii="Cascadia Code Light" w:hAnsi="Cascadia Code Light" w:cstheme="majorBidi"/>
           <w:sz w:val="18"/>
           <w:szCs w:val="16"/>
         </w:rPr>
-      </w:pPr>
+        <w:tab/>
+        <w:t xml:space="preserve">Return </w:t>
+      </w:r>
+      <w:proofErr w:type="spellStart"/>
       <w:r>
         <w:rPr>
           <w:rFonts w:ascii="Cascadia Code Light" w:hAnsi="Cascadia Code Light" w:cstheme="majorBidi"/>
           <w:sz w:val="18"/>
           <w:szCs w:val="16"/>
         </w:rPr>
-        <w:tab/>
-        <w:t>Else</w:t>
-      </w:r>
-    </w:p>
-    <w:p>
-      <w:pPr>
+        <w:t>StaticEval</w:t>
+      </w:r>
+      <w:proofErr w:type="spellEnd"/>
+      <w:r>
         <w:rPr>
           <w:rFonts w:ascii="Cascadia Code Light" w:hAnsi="Cascadia Code Light" w:cstheme="majorBidi"/>
           <w:sz w:val="18"/>
           <w:szCs w:val="16"/>
         </w:rPr>
-      </w:pPr>
+        <w:t>(State)</w:t>
+      </w:r>
     </w:p>
     <w:p>
       <w:pPr>
@@ -7302,150 +7370,94 @@
           <w:szCs w:val="16"/>
         </w:rPr>
         <w:tab/>
-      </w:r>
-      <w:r>
+        <w:t>Moves -&gt; []</w:t>
+      </w:r>
+    </w:p>
+    <w:p>
+      <w:pPr>
         <w:rPr>
           <w:rFonts w:ascii="Cascadia Code Light" w:hAnsi="Cascadia Code Light" w:cstheme="majorBidi"/>
           <w:sz w:val="18"/>
           <w:szCs w:val="16"/>
         </w:rPr>
-        <w:tab/>
-        <w:t>Return Best</w:t>
-      </w:r>
-    </w:p>
-    <w:p>
-      <w:pPr>
-        <w:rPr>
-          <w:color w:val="FF0000"/>
-        </w:rPr>
-      </w:pPr>
-    </w:p>
-    <w:p/>
-    <w:p>
-      <w:pPr>
-        <w:rPr>
-          <w:color w:val="FF0000"/>
-        </w:rPr>
-      </w:pPr>
-      <w:r>
-        <w:t xml:space="preserve">The BRS algorithm is employed by the AI opponent when trying to determine where to go and what to buy. The generate moves function I am using will therefore consider every board position along with ever possible </w:t>
-      </w:r>
-      <w:r>
-        <w:t>legal purchase to cover all possible scenarios that could occur. This will ensure that the opponent makes the best possible moves with the random player variables and limited depth.</w:t>
-      </w:r>
-    </w:p>
-    <w:p>
-      <w:pPr>
-        <w:rPr>
-          <w:color w:val="FF0000"/>
-        </w:rPr>
-      </w:pPr>
-    </w:p>
-    <w:p>
-      <w:pPr>
-        <w:pStyle w:val="Heading3"/>
-      </w:pPr>
-      <w:r>
-        <w:t>Djikstra’s</w:t>
-      </w:r>
-    </w:p>
-    <w:p>
-      <w:pPr>
-        <w:rPr>
-          <w:color w:val="FF0000"/>
-        </w:rPr>
-      </w:pPr>
-      <w:r>
-        <w:rPr>
-          <w:color w:val="FF0000"/>
-        </w:rPr>
-        <w:t>DJIKSTRAS TRACE:</w:t>
-      </w:r>
-    </w:p>
-    <w:p>
-      <w:pPr>
-        <w:rPr>
-          <w:color w:val="FF0000"/>
-        </w:rPr>
-      </w:pPr>
-    </w:p>
-    <w:p>
-      <w:pPr>
+      </w:pPr>
+      <w:r>
         <w:rPr>
           <w:rFonts w:ascii="Cascadia Code Light" w:hAnsi="Cascadia Code Light" w:cstheme="majorBidi"/>
           <w:sz w:val="18"/>
           <w:szCs w:val="16"/>
         </w:rPr>
-      </w:pPr>
-      <w:proofErr w:type="spellStart"/>
+        <w:tab/>
+      </w:r>
       <w:r>
         <w:rPr>
           <w:rFonts w:ascii="Cascadia Code Light" w:hAnsi="Cascadia Code Light" w:cstheme="majorBidi"/>
           <w:sz w:val="18"/>
           <w:szCs w:val="16"/>
         </w:rPr>
-        <w:t>Djikstras</w:t>
-      </w:r>
-      <w:proofErr w:type="spellEnd"/>
+        <w:t>If (</w:t>
+      </w:r>
+      <w:proofErr w:type="spellStart"/>
       <w:r>
         <w:rPr>
           <w:rFonts w:ascii="Cascadia Code Light" w:hAnsi="Cascadia Code Light" w:cstheme="majorBidi"/>
           <w:sz w:val="18"/>
           <w:szCs w:val="16"/>
         </w:rPr>
-        <w:t>(Graph, Start)</w:t>
-      </w:r>
-    </w:p>
-    <w:p>
-      <w:pPr>
+        <w:t>playerTurn</w:t>
+      </w:r>
+      <w:proofErr w:type="spellEnd"/>
+      <w:r>
         <w:rPr>
           <w:rFonts w:ascii="Cascadia Code Light" w:hAnsi="Cascadia Code Light" w:cstheme="majorBidi"/>
           <w:sz w:val="18"/>
           <w:szCs w:val="16"/>
         </w:rPr>
-      </w:pPr>
-      <w:r>
+        <w:t xml:space="preserve"> is Maximising)</w:t>
+      </w:r>
+    </w:p>
+    <w:p>
+      <w:pPr>
         <w:rPr>
           <w:rFonts w:ascii="Cascadia Code Light" w:hAnsi="Cascadia Code Light" w:cstheme="majorBidi"/>
           <w:sz w:val="18"/>
           <w:szCs w:val="16"/>
         </w:rPr>
-        <w:tab/>
-      </w:r>
+      </w:pPr>
       <w:r>
         <w:rPr>
           <w:rFonts w:ascii="Cascadia Code Light" w:hAnsi="Cascadia Code Light" w:cstheme="majorBidi"/>
           <w:sz w:val="18"/>
           <w:szCs w:val="16"/>
         </w:rPr>
-        <w:t xml:space="preserve">N -&gt; </w:t>
-      </w:r>
-      <w:proofErr w:type="spellStart"/>
+        <w:tab/>
+      </w:r>
       <w:r>
         <w:rPr>
           <w:rFonts w:ascii="Cascadia Code Light" w:hAnsi="Cascadia Code Light" w:cstheme="majorBidi"/>
           <w:sz w:val="18"/>
           <w:szCs w:val="16"/>
         </w:rPr>
-        <w:t>Graph.Length</w:t>
-      </w:r>
-      <w:proofErr w:type="spellEnd"/>
-    </w:p>
-    <w:p>
-      <w:pPr>
+        <w:tab/>
+        <w:t xml:space="preserve">Moves -&gt; </w:t>
+      </w:r>
+      <w:proofErr w:type="spellStart"/>
+      <w:r>
         <w:rPr>
           <w:rFonts w:ascii="Cascadia Code Light" w:hAnsi="Cascadia Code Light" w:cstheme="majorBidi"/>
           <w:sz w:val="18"/>
           <w:szCs w:val="16"/>
         </w:rPr>
-      </w:pPr>
+        <w:t>GenerateMoves</w:t>
+      </w:r>
+      <w:proofErr w:type="spellEnd"/>
       <w:r>
         <w:rPr>
           <w:rFonts w:ascii="Cascadia Code Light" w:hAnsi="Cascadia Code Light" w:cstheme="majorBidi"/>
           <w:sz w:val="18"/>
           <w:szCs w:val="16"/>
         </w:rPr>
-        <w:tab/>
+        <w:t xml:space="preserve">(State, </w:t>
       </w:r>
       <w:proofErr w:type="spellStart"/>
       <w:r>
@@ -7454,7 +7466,7 @@
           <w:sz w:val="18"/>
           <w:szCs w:val="16"/>
         </w:rPr>
-        <w:t>Dist</w:t>
+        <w:t>playerTurn</w:t>
       </w:r>
       <w:proofErr w:type="spellEnd"/>
       <w:r>
@@ -7463,25 +7475,25 @@
           <w:sz w:val="18"/>
           <w:szCs w:val="16"/>
         </w:rPr>
-        <w:t>[] = i</w:t>
-      </w:r>
-      <w:r>
+        <w:t>)</w:t>
+      </w:r>
+    </w:p>
+    <w:p>
+      <w:pPr>
         <w:rPr>
           <w:rFonts w:ascii="Cascadia Code Light" w:hAnsi="Cascadia Code Light" w:cstheme="majorBidi"/>
           <w:sz w:val="18"/>
           <w:szCs w:val="16"/>
         </w:rPr>
-        <w:t>nt[N]</w:t>
-      </w:r>
-    </w:p>
-    <w:p>
-      <w:pPr>
+      </w:pPr>
+      <w:r>
         <w:rPr>
           <w:rFonts w:ascii="Cascadia Code Light" w:hAnsi="Cascadia Code Light" w:cstheme="majorBidi"/>
           <w:sz w:val="18"/>
           <w:szCs w:val="16"/>
         </w:rPr>
-      </w:pPr>
+        <w:tab/>
+      </w:r>
       <w:r>
         <w:rPr>
           <w:rFonts w:ascii="Cascadia Code Light" w:hAnsi="Cascadia Code Light" w:cstheme="majorBidi"/>
@@ -7489,7 +7501,7 @@
           <w:szCs w:val="16"/>
         </w:rPr>
         <w:tab/>
-        <w:t>Prev[] = Node[N]</w:t>
+        <w:t>turn -&gt; Minimising</w:t>
       </w:r>
     </w:p>
     <w:p>
@@ -7507,96 +7519,95 @@
           <w:szCs w:val="16"/>
         </w:rPr>
         <w:tab/>
-        <w:t xml:space="preserve">Q = </w:t>
-      </w:r>
-      <w:proofErr w:type="spellStart"/>
-      <w:r>
+        <w:t>Else</w:t>
+      </w:r>
+    </w:p>
+    <w:p>
+      <w:pPr>
         <w:rPr>
           <w:rFonts w:ascii="Cascadia Code Light" w:hAnsi="Cascadia Code Light" w:cstheme="majorBidi"/>
           <w:sz w:val="18"/>
           <w:szCs w:val="16"/>
         </w:rPr>
-        <w:t>PriorityQueue</w:t>
-      </w:r>
-      <w:proofErr w:type="spellEnd"/>
+      </w:pPr>
       <w:r>
         <w:rPr>
           <w:rFonts w:ascii="Cascadia Code Light" w:hAnsi="Cascadia Code Light" w:cstheme="majorBidi"/>
           <w:sz w:val="18"/>
           <w:szCs w:val="16"/>
         </w:rPr>
-        <w:t>()</w:t>
-      </w:r>
-    </w:p>
-    <w:p>
-      <w:pPr>
+        <w:tab/>
+      </w:r>
+      <w:r>
         <w:rPr>
           <w:rFonts w:ascii="Cascadia Code Light" w:hAnsi="Cascadia Code Light" w:cstheme="majorBidi"/>
           <w:sz w:val="18"/>
           <w:szCs w:val="16"/>
         </w:rPr>
-      </w:pPr>
-      <w:r>
+        <w:tab/>
+        <w:t>Foreach (Opponent o in State)</w:t>
+      </w:r>
+    </w:p>
+    <w:p>
+      <w:pPr>
         <w:rPr>
           <w:rFonts w:ascii="Cascadia Code Light" w:hAnsi="Cascadia Code Light" w:cstheme="majorBidi"/>
           <w:sz w:val="18"/>
           <w:szCs w:val="16"/>
         </w:rPr>
-        <w:tab/>
-      </w:r>
-      <w:proofErr w:type="spellStart"/>
+      </w:pPr>
       <w:r>
         <w:rPr>
           <w:rFonts w:ascii="Cascadia Code Light" w:hAnsi="Cascadia Code Light" w:cstheme="majorBidi"/>
           <w:sz w:val="18"/>
           <w:szCs w:val="16"/>
         </w:rPr>
-        <w:t>Q.Push</w:t>
-      </w:r>
-      <w:proofErr w:type="spellEnd"/>
+        <w:tab/>
+      </w:r>
       <w:r>
         <w:rPr>
           <w:rFonts w:ascii="Cascadia Code Light" w:hAnsi="Cascadia Code Light" w:cstheme="majorBidi"/>
           <w:sz w:val="18"/>
           <w:szCs w:val="16"/>
         </w:rPr>
-        <w:t>(Start)</w:t>
-      </w:r>
-    </w:p>
-    <w:p>
-      <w:pPr>
+        <w:tab/>
+      </w:r>
+      <w:r>
         <w:rPr>
           <w:rFonts w:ascii="Cascadia Code Light" w:hAnsi="Cascadia Code Light" w:cstheme="majorBidi"/>
           <w:sz w:val="18"/>
           <w:szCs w:val="16"/>
         </w:rPr>
-      </w:pPr>
+        <w:tab/>
+        <w:t xml:space="preserve">Moves -&gt; Moves + </w:t>
+      </w:r>
+      <w:proofErr w:type="spellStart"/>
       <w:r>
         <w:rPr>
           <w:rFonts w:ascii="Cascadia Code Light" w:hAnsi="Cascadia Code Light" w:cstheme="majorBidi"/>
           <w:sz w:val="18"/>
           <w:szCs w:val="16"/>
         </w:rPr>
-        <w:tab/>
-        <w:t>While Q is NOT empty</w:t>
-      </w:r>
-    </w:p>
-    <w:p>
-      <w:pPr>
+        <w:t>GenerateMoves</w:t>
+      </w:r>
+      <w:proofErr w:type="spellEnd"/>
+      <w:r>
         <w:rPr>
           <w:rFonts w:ascii="Cascadia Code Light" w:hAnsi="Cascadia Code Light" w:cstheme="majorBidi"/>
           <w:sz w:val="18"/>
           <w:szCs w:val="16"/>
         </w:rPr>
-      </w:pPr>
-      <w:r>
+        <w:t>(State, o)</w:t>
+      </w:r>
+    </w:p>
+    <w:p>
+      <w:pPr>
         <w:rPr>
           <w:rFonts w:ascii="Cascadia Code Light" w:hAnsi="Cascadia Code Light" w:cstheme="majorBidi"/>
           <w:sz w:val="18"/>
           <w:szCs w:val="16"/>
         </w:rPr>
-        <w:tab/>
-      </w:r>
+      </w:pPr>
       <w:r>
         <w:rPr>
           <w:rFonts w:ascii="Cascadia Code Light" w:hAnsi="Cascadia Code Light" w:cstheme="majorBidi"/>
@@ -7604,35 +7615,33 @@
           <w:szCs w:val="16"/>
         </w:rPr>
         <w:tab/>
-        <w:t xml:space="preserve">Current = </w:t>
-      </w:r>
-      <w:proofErr w:type="spellStart"/>
+      </w:r>
       <w:r>
         <w:rPr>
           <w:rFonts w:ascii="Cascadia Code Light" w:hAnsi="Cascadia Code Light" w:cstheme="majorBidi"/>
           <w:sz w:val="18"/>
           <w:szCs w:val="16"/>
         </w:rPr>
-        <w:t>Q.Pop</w:t>
-      </w:r>
-      <w:proofErr w:type="spellEnd"/>
-      <w:r>
+        <w:tab/>
+        <w:t>turn -&gt; Maximising</w:t>
+      </w:r>
+    </w:p>
+    <w:p>
+      <w:pPr>
         <w:rPr>
           <w:rFonts w:ascii="Cascadia Code Light" w:hAnsi="Cascadia Code Light" w:cstheme="majorBidi"/>
           <w:sz w:val="18"/>
           <w:szCs w:val="16"/>
         </w:rPr>
-        <w:t>()</w:t>
-      </w:r>
-    </w:p>
-    <w:p>
-      <w:pPr>
+      </w:pPr>
+      <w:r>
         <w:rPr>
           <w:rFonts w:ascii="Cascadia Code Light" w:hAnsi="Cascadia Code Light" w:cstheme="majorBidi"/>
           <w:sz w:val="18"/>
           <w:szCs w:val="16"/>
         </w:rPr>
-      </w:pPr>
+        <w:tab/>
+      </w:r>
       <w:r>
         <w:rPr>
           <w:rFonts w:ascii="Cascadia Code Light" w:hAnsi="Cascadia Code Light" w:cstheme="majorBidi"/>
@@ -7648,35 +7657,34 @@
           <w:szCs w:val="16"/>
         </w:rPr>
         <w:tab/>
-        <w:t xml:space="preserve">Foreach Node O in </w:t>
-      </w:r>
-      <w:proofErr w:type="spellStart"/>
-      <w:r>
+      </w:r>
+    </w:p>
+    <w:p>
+      <w:pPr>
         <w:rPr>
           <w:rFonts w:ascii="Cascadia Code Light" w:hAnsi="Cascadia Code Light" w:cstheme="majorBidi"/>
           <w:sz w:val="18"/>
           <w:szCs w:val="16"/>
         </w:rPr>
-        <w:t>Current.neighbours</w:t>
-      </w:r>
-      <w:proofErr w:type="spellEnd"/>
-    </w:p>
-    <w:p>
-      <w:pPr>
+      </w:pPr>
+      <w:r>
         <w:rPr>
           <w:rFonts w:ascii="Cascadia Code Light" w:hAnsi="Cascadia Code Light" w:cstheme="majorBidi"/>
           <w:sz w:val="18"/>
           <w:szCs w:val="16"/>
         </w:rPr>
-      </w:pPr>
-      <w:r>
+        <w:tab/>
+        <w:t>Foreach (Move m in Moves)</w:t>
+      </w:r>
+    </w:p>
+    <w:p>
+      <w:pPr>
         <w:rPr>
           <w:rFonts w:ascii="Cascadia Code Light" w:hAnsi="Cascadia Code Light" w:cstheme="majorBidi"/>
           <w:sz w:val="18"/>
           <w:szCs w:val="16"/>
         </w:rPr>
-        <w:tab/>
-      </w:r>
+      </w:pPr>
       <w:r>
         <w:rPr>
           <w:rFonts w:ascii="Cascadia Code Light" w:hAnsi="Cascadia Code Light" w:cstheme="majorBidi"/>
@@ -7693,49 +7701,449 @@
         </w:rPr>
         <w:tab/>
       </w:r>
-    </w:p>
-    <w:p>
-      <w:pPr>
+      <w:r>
         <w:rPr>
           <w:rFonts w:ascii="Cascadia Code Light" w:hAnsi="Cascadia Code Light" w:cstheme="majorBidi"/>
           <w:sz w:val="18"/>
           <w:szCs w:val="16"/>
         </w:rPr>
-      </w:pPr>
-      <w:r>
+        <w:tab/>
+      </w:r>
+    </w:p>
+    <w:p>
+      <w:pPr>
         <w:rPr>
           <w:rFonts w:ascii="Cascadia Code Light" w:hAnsi="Cascadia Code Light" w:cstheme="majorBidi"/>
           <w:sz w:val="18"/>
           <w:szCs w:val="16"/>
         </w:rPr>
+      </w:pPr>
+    </w:p>
+    <w:p>
+      <w:pPr>
+        <w:rPr>
+          <w:color w:val="FF0000"/>
+        </w:rPr>
+      </w:pPr>
+    </w:p>
+    <w:p>
+      <w:pPr>
+        <w:rPr>
+          <w:color w:val="FF0000"/>
+        </w:rPr>
+      </w:pPr>
+      <w:r>
+        <w:t xml:space="preserve">The BRS algorithm will be the most complex algorithm in my product. </w:t>
+      </w:r>
+      <w:r>
+        <w:t xml:space="preserve">The BRS algorithm is employed by the AI opponent when trying to determine where to go and what to buy. The generate moves function I am using will therefore consider every board position along with ever possible </w:t>
+      </w:r>
+      <w:r>
+        <w:t>legal purchase to cover all possible scenarios that could occur. This will ensure that the opponent makes the best possible moves with the random player variables and limited depth.</w:t>
+      </w:r>
+    </w:p>
+    <w:p>
+      <w:pPr>
+        <w:rPr>
+          <w:color w:val="FF0000"/>
+        </w:rPr>
+      </w:pPr>
+    </w:p>
+    <w:p>
+      <w:pPr>
+        <w:pStyle w:val="Heading3"/>
+      </w:pPr>
+      <w:r>
+        <w:t>Djikstra’s</w:t>
+      </w:r>
+    </w:p>
+    <w:p>
+      <w:pPr>
+        <w:rPr>
+          <w:color w:val="FF0000"/>
+        </w:rPr>
+      </w:pPr>
+      <w:r>
+        <w:rPr>
+          <w:color w:val="FF0000"/>
+        </w:rPr>
+        <w:t>DJIKSTRAS TRACE:</w:t>
+      </w:r>
+    </w:p>
+    <w:p>
+      <w:pPr>
+        <w:rPr>
+          <w:color w:val="FF0000"/>
+        </w:rPr>
+      </w:pPr>
+    </w:p>
+    <w:p>
+      <w:pPr>
+        <w:rPr>
+          <w:rFonts w:ascii="Cascadia Code Light" w:hAnsi="Cascadia Code Light" w:cstheme="majorBidi"/>
+          <w:sz w:val="18"/>
+          <w:szCs w:val="16"/>
+        </w:rPr>
+      </w:pPr>
+      <w:proofErr w:type="spellStart"/>
+      <w:r>
+        <w:rPr>
+          <w:rFonts w:ascii="Cascadia Code Light" w:hAnsi="Cascadia Code Light" w:cstheme="majorBidi"/>
+          <w:sz w:val="18"/>
+          <w:szCs w:val="16"/>
+        </w:rPr>
+        <w:t>Djikstras</w:t>
+      </w:r>
+      <w:proofErr w:type="spellEnd"/>
+      <w:r>
+        <w:rPr>
+          <w:rFonts w:ascii="Cascadia Code Light" w:hAnsi="Cascadia Code Light" w:cstheme="majorBidi"/>
+          <w:sz w:val="18"/>
+          <w:szCs w:val="16"/>
+        </w:rPr>
+        <w:t>(Graph, Start)</w:t>
+      </w:r>
+    </w:p>
+    <w:p>
+      <w:pPr>
+        <w:rPr>
+          <w:rFonts w:ascii="Cascadia Code Light" w:hAnsi="Cascadia Code Light" w:cstheme="majorBidi"/>
+          <w:sz w:val="18"/>
+          <w:szCs w:val="16"/>
+        </w:rPr>
+      </w:pPr>
+      <w:r>
+        <w:rPr>
+          <w:rFonts w:ascii="Cascadia Code Light" w:hAnsi="Cascadia Code Light" w:cstheme="majorBidi"/>
+          <w:sz w:val="18"/>
+          <w:szCs w:val="16"/>
+        </w:rPr>
         <w:tab/>
       </w:r>
-    </w:p>
-    <w:p>
-      <w:pPr>
-        <w:rPr>
-          <w:color w:val="FF0000"/>
-        </w:rPr>
-      </w:pPr>
-    </w:p>
-    <w:p>
-      <w:pPr>
-        <w:rPr>
-          <w:color w:val="FF0000"/>
-        </w:rPr>
-      </w:pPr>
-    </w:p>
-    <w:p>
-      <w:pPr>
-        <w:rPr>
-          <w:color w:val="FF0000"/>
-        </w:rPr>
-      </w:pPr>
-      <w:r>
-        <w:rPr>
-          <w:color w:val="FF0000"/>
+      <w:r>
+        <w:rPr>
+          <w:rFonts w:ascii="Cascadia Code Light" w:hAnsi="Cascadia Code Light" w:cstheme="majorBidi"/>
+          <w:sz w:val="18"/>
+          <w:szCs w:val="16"/>
+        </w:rPr>
+        <w:t xml:space="preserve">N -&gt; </w:t>
+      </w:r>
+      <w:proofErr w:type="spellStart"/>
+      <w:r>
+        <w:rPr>
+          <w:rFonts w:ascii="Cascadia Code Light" w:hAnsi="Cascadia Code Light" w:cstheme="majorBidi"/>
+          <w:sz w:val="18"/>
+          <w:szCs w:val="16"/>
+        </w:rPr>
+        <w:t>Graph.Length</w:t>
+      </w:r>
+      <w:proofErr w:type="spellEnd"/>
+    </w:p>
+    <w:p>
+      <w:pPr>
+        <w:rPr>
+          <w:rFonts w:ascii="Cascadia Code Light" w:hAnsi="Cascadia Code Light" w:cstheme="majorBidi"/>
+          <w:sz w:val="18"/>
+          <w:szCs w:val="16"/>
+        </w:rPr>
+      </w:pPr>
+      <w:r>
+        <w:rPr>
+          <w:rFonts w:ascii="Cascadia Code Light" w:hAnsi="Cascadia Code Light" w:cstheme="majorBidi"/>
+          <w:sz w:val="18"/>
+          <w:szCs w:val="16"/>
+        </w:rPr>
+        <w:tab/>
+      </w:r>
+      <w:proofErr w:type="spellStart"/>
+      <w:r>
+        <w:rPr>
+          <w:rFonts w:ascii="Cascadia Code Light" w:hAnsi="Cascadia Code Light" w:cstheme="majorBidi"/>
+          <w:sz w:val="18"/>
+          <w:szCs w:val="16"/>
+        </w:rPr>
+        <w:t>Dist</w:t>
+      </w:r>
+      <w:proofErr w:type="spellEnd"/>
+      <w:r>
+        <w:rPr>
+          <w:rFonts w:ascii="Cascadia Code Light" w:hAnsi="Cascadia Code Light" w:cstheme="majorBidi"/>
+          <w:sz w:val="18"/>
+          <w:szCs w:val="16"/>
+        </w:rPr>
+        <w:t>[] = i</w:t>
+      </w:r>
+      <w:r>
+        <w:rPr>
+          <w:rFonts w:ascii="Cascadia Code Light" w:hAnsi="Cascadia Code Light" w:cstheme="majorBidi"/>
+          <w:sz w:val="18"/>
+          <w:szCs w:val="16"/>
+        </w:rPr>
+        <w:t>nt[N]</w:t>
+      </w:r>
+    </w:p>
+    <w:p>
+      <w:pPr>
+        <w:rPr>
+          <w:rFonts w:ascii="Cascadia Code Light" w:hAnsi="Cascadia Code Light" w:cstheme="majorBidi"/>
+          <w:sz w:val="18"/>
+          <w:szCs w:val="16"/>
+        </w:rPr>
+      </w:pPr>
+      <w:r>
+        <w:rPr>
+          <w:rFonts w:ascii="Cascadia Code Light" w:hAnsi="Cascadia Code Light" w:cstheme="majorBidi"/>
+          <w:sz w:val="18"/>
+          <w:szCs w:val="16"/>
+        </w:rPr>
+        <w:tab/>
+        <w:t>Prev[] = Node[N]</w:t>
+      </w:r>
+    </w:p>
+    <w:p>
+      <w:pPr>
+        <w:rPr>
+          <w:rFonts w:ascii="Cascadia Code Light" w:hAnsi="Cascadia Code Light" w:cstheme="majorBidi"/>
+          <w:sz w:val="18"/>
+          <w:szCs w:val="16"/>
+        </w:rPr>
+      </w:pPr>
+      <w:r>
+        <w:rPr>
+          <w:rFonts w:ascii="Cascadia Code Light" w:hAnsi="Cascadia Code Light" w:cstheme="majorBidi"/>
+          <w:sz w:val="18"/>
+          <w:szCs w:val="16"/>
+        </w:rPr>
+        <w:tab/>
+        <w:t xml:space="preserve">Q = </w:t>
+      </w:r>
+      <w:proofErr w:type="spellStart"/>
+      <w:r>
+        <w:rPr>
+          <w:rFonts w:ascii="Cascadia Code Light" w:hAnsi="Cascadia Code Light" w:cstheme="majorBidi"/>
+          <w:sz w:val="18"/>
+          <w:szCs w:val="16"/>
+        </w:rPr>
+        <w:t>PriorityQueue</w:t>
+      </w:r>
+      <w:proofErr w:type="spellEnd"/>
+      <w:r>
+        <w:rPr>
+          <w:rFonts w:ascii="Cascadia Code Light" w:hAnsi="Cascadia Code Light" w:cstheme="majorBidi"/>
+          <w:sz w:val="18"/>
+          <w:szCs w:val="16"/>
+        </w:rPr>
+        <w:t>()</w:t>
+      </w:r>
+    </w:p>
+    <w:p>
+      <w:pPr>
+        <w:rPr>
+          <w:rFonts w:ascii="Cascadia Code Light" w:hAnsi="Cascadia Code Light" w:cstheme="majorBidi"/>
+          <w:sz w:val="18"/>
+          <w:szCs w:val="16"/>
+        </w:rPr>
+      </w:pPr>
+      <w:r>
+        <w:rPr>
+          <w:rFonts w:ascii="Cascadia Code Light" w:hAnsi="Cascadia Code Light" w:cstheme="majorBidi"/>
+          <w:sz w:val="18"/>
+          <w:szCs w:val="16"/>
+        </w:rPr>
+        <w:tab/>
+      </w:r>
+      <w:proofErr w:type="spellStart"/>
+      <w:r>
+        <w:rPr>
+          <w:rFonts w:ascii="Cascadia Code Light" w:hAnsi="Cascadia Code Light" w:cstheme="majorBidi"/>
+          <w:sz w:val="18"/>
+          <w:szCs w:val="16"/>
+        </w:rPr>
+        <w:t>Q.Push</w:t>
+      </w:r>
+      <w:proofErr w:type="spellEnd"/>
+      <w:r>
+        <w:rPr>
+          <w:rFonts w:ascii="Cascadia Code Light" w:hAnsi="Cascadia Code Light" w:cstheme="majorBidi"/>
+          <w:sz w:val="18"/>
+          <w:szCs w:val="16"/>
+        </w:rPr>
+        <w:t>(Start)</w:t>
+      </w:r>
+    </w:p>
+    <w:p>
+      <w:pPr>
+        <w:rPr>
+          <w:rFonts w:ascii="Cascadia Code Light" w:hAnsi="Cascadia Code Light" w:cstheme="majorBidi"/>
+          <w:sz w:val="18"/>
+          <w:szCs w:val="16"/>
+        </w:rPr>
+      </w:pPr>
+      <w:r>
+        <w:rPr>
+          <w:rFonts w:ascii="Cascadia Code Light" w:hAnsi="Cascadia Code Light" w:cstheme="majorBidi"/>
+          <w:sz w:val="18"/>
+          <w:szCs w:val="16"/>
         </w:rPr>
         <w:lastRenderedPageBreak/>
+        <w:tab/>
+        <w:t>While Q is NOT empty</w:t>
+      </w:r>
+    </w:p>
+    <w:p>
+      <w:pPr>
+        <w:rPr>
+          <w:rFonts w:ascii="Cascadia Code Light" w:hAnsi="Cascadia Code Light" w:cstheme="majorBidi"/>
+          <w:sz w:val="18"/>
+          <w:szCs w:val="16"/>
+        </w:rPr>
+      </w:pPr>
+      <w:r>
+        <w:rPr>
+          <w:rFonts w:ascii="Cascadia Code Light" w:hAnsi="Cascadia Code Light" w:cstheme="majorBidi"/>
+          <w:sz w:val="18"/>
+          <w:szCs w:val="16"/>
+        </w:rPr>
+        <w:tab/>
+      </w:r>
+      <w:r>
+        <w:rPr>
+          <w:rFonts w:ascii="Cascadia Code Light" w:hAnsi="Cascadia Code Light" w:cstheme="majorBidi"/>
+          <w:sz w:val="18"/>
+          <w:szCs w:val="16"/>
+        </w:rPr>
+        <w:tab/>
+        <w:t xml:space="preserve">Current = </w:t>
+      </w:r>
+      <w:proofErr w:type="spellStart"/>
+      <w:r>
+        <w:rPr>
+          <w:rFonts w:ascii="Cascadia Code Light" w:hAnsi="Cascadia Code Light" w:cstheme="majorBidi"/>
+          <w:sz w:val="18"/>
+          <w:szCs w:val="16"/>
+        </w:rPr>
+        <w:t>Q.Pop</w:t>
+      </w:r>
+      <w:proofErr w:type="spellEnd"/>
+      <w:r>
+        <w:rPr>
+          <w:rFonts w:ascii="Cascadia Code Light" w:hAnsi="Cascadia Code Light" w:cstheme="majorBidi"/>
+          <w:sz w:val="18"/>
+          <w:szCs w:val="16"/>
+        </w:rPr>
+        <w:t>()</w:t>
+      </w:r>
+    </w:p>
+    <w:p>
+      <w:pPr>
+        <w:rPr>
+          <w:rFonts w:ascii="Cascadia Code Light" w:hAnsi="Cascadia Code Light" w:cstheme="majorBidi"/>
+          <w:sz w:val="18"/>
+          <w:szCs w:val="16"/>
+        </w:rPr>
+      </w:pPr>
+      <w:r>
+        <w:rPr>
+          <w:rFonts w:ascii="Cascadia Code Light" w:hAnsi="Cascadia Code Light" w:cstheme="majorBidi"/>
+          <w:sz w:val="18"/>
+          <w:szCs w:val="16"/>
+        </w:rPr>
+        <w:tab/>
+      </w:r>
+      <w:r>
+        <w:rPr>
+          <w:rFonts w:ascii="Cascadia Code Light" w:hAnsi="Cascadia Code Light" w:cstheme="majorBidi"/>
+          <w:sz w:val="18"/>
+          <w:szCs w:val="16"/>
+        </w:rPr>
+        <w:tab/>
+        <w:t xml:space="preserve">Foreach Node O in </w:t>
+      </w:r>
+      <w:proofErr w:type="spellStart"/>
+      <w:r>
+        <w:rPr>
+          <w:rFonts w:ascii="Cascadia Code Light" w:hAnsi="Cascadia Code Light" w:cstheme="majorBidi"/>
+          <w:sz w:val="18"/>
+          <w:szCs w:val="16"/>
+        </w:rPr>
+        <w:t>Current.neighbours</w:t>
+      </w:r>
+      <w:proofErr w:type="spellEnd"/>
+    </w:p>
+    <w:p>
+      <w:pPr>
+        <w:rPr>
+          <w:rFonts w:ascii="Cascadia Code Light" w:hAnsi="Cascadia Code Light" w:cstheme="majorBidi"/>
+          <w:sz w:val="18"/>
+          <w:szCs w:val="16"/>
+        </w:rPr>
+      </w:pPr>
+      <w:r>
+        <w:rPr>
+          <w:rFonts w:ascii="Cascadia Code Light" w:hAnsi="Cascadia Code Light" w:cstheme="majorBidi"/>
+          <w:sz w:val="18"/>
+          <w:szCs w:val="16"/>
+        </w:rPr>
+        <w:tab/>
+      </w:r>
+      <w:r>
+        <w:rPr>
+          <w:rFonts w:ascii="Cascadia Code Light" w:hAnsi="Cascadia Code Light" w:cstheme="majorBidi"/>
+          <w:sz w:val="18"/>
+          <w:szCs w:val="16"/>
+        </w:rPr>
+        <w:tab/>
+      </w:r>
+      <w:r>
+        <w:rPr>
+          <w:rFonts w:ascii="Cascadia Code Light" w:hAnsi="Cascadia Code Light" w:cstheme="majorBidi"/>
+          <w:sz w:val="18"/>
+          <w:szCs w:val="16"/>
+        </w:rPr>
+        <w:tab/>
+      </w:r>
+    </w:p>
+    <w:p>
+      <w:pPr>
+        <w:rPr>
+          <w:rFonts w:ascii="Cascadia Code Light" w:hAnsi="Cascadia Code Light" w:cstheme="majorBidi"/>
+          <w:sz w:val="18"/>
+          <w:szCs w:val="16"/>
+        </w:rPr>
+      </w:pPr>
+      <w:r>
+        <w:rPr>
+          <w:rFonts w:ascii="Cascadia Code Light" w:hAnsi="Cascadia Code Light" w:cstheme="majorBidi"/>
+          <w:sz w:val="18"/>
+          <w:szCs w:val="16"/>
+        </w:rPr>
+        <w:tab/>
+      </w:r>
+    </w:p>
+    <w:p>
+      <w:pPr>
+        <w:rPr>
+          <w:color w:val="FF0000"/>
+        </w:rPr>
+      </w:pPr>
+    </w:p>
+    <w:p>
+      <w:pPr>
+        <w:rPr>
+          <w:color w:val="FF0000"/>
+        </w:rPr>
+      </w:pPr>
+    </w:p>
+    <w:p>
+      <w:pPr>
+        <w:rPr>
+          <w:color w:val="FF0000"/>
+        </w:rPr>
+      </w:pPr>
+      <w:r>
+        <w:rPr>
+          <w:color w:val="FF0000"/>
+        </w:rPr>
         <w:t xml:space="preserve">Flow charts for anything important </w:t>
       </w:r>
       <w:proofErr w:type="spellStart"/>
@@ -7780,19 +8188,6 @@
       <w:bookmarkEnd w:id="10"/>
     </w:p>
     <w:p/>
-    <w:p>
-      <w:r>
-        <w:t xml:space="preserve">Ask Mr </w:t>
-      </w:r>
-      <w:proofErr w:type="spellStart"/>
-      <w:r>
-        <w:rPr>
-          <w:highlight w:val="lightGray"/>
-        </w:rPr>
-        <w:t>gray</w:t>
-      </w:r>
-      <w:proofErr w:type="spellEnd"/>
-    </w:p>
     <w:p/>
     <w:p>
       <w:r>
@@ -8120,7 +8515,7 @@
                     <pic:cNvPicPr/>
                   </pic:nvPicPr>
                   <pic:blipFill>
-                    <a:blip r:embed="rId17"/>
+                    <a:blip r:embed="rId18"/>
                     <a:stretch>
                       <a:fillRect/>
                     </a:stretch>
@@ -8160,6 +8555,7 @@
         <w:pStyle w:val="Heading2"/>
       </w:pPr>
       <w:r>
+        <w:lastRenderedPageBreak/>
         <w:t>User guide</w:t>
       </w:r>
     </w:p>
@@ -8258,14 +8654,7 @@
         <w:rPr>
           <w:color w:val="FF0000"/>
         </w:rPr>
-        <w:t xml:space="preserve">It was pleasing to see good students carefully structure out the design of their technical solution. Effective use of diagrams to provide an overview of the whole system, key data requirements being </w:t>
-      </w:r>
-      <w:r>
-        <w:rPr>
-          <w:color w:val="FF0000"/>
-        </w:rPr>
-        <w:lastRenderedPageBreak/>
-        <w:t xml:space="preserve">identified and explained along with a breakdown of the complex parts leading to pseudo-code and/or code snippets would lead to a high mark. It was also common, however, to see a more random attempt at the design documentation including just pasting code across with no detail as to the design process or how it would link into the main system. So, for example, just providing stock algorithms for merge sort and binary search does not help the reader understand the design of the system. </w:t>
+        <w:t xml:space="preserve">It was pleasing to see good students carefully structure out the design of their technical solution. Effective use of diagrams to provide an overview of the whole system, key data requirements being identified and explained along with a breakdown of the complex parts leading to pseudo-code and/or code snippets would lead to a high mark. It was also common, however, to see a more random attempt at the design documentation including just pasting code across with no detail as to the design process or how it would link into the main system. So, for example, just providing stock algorithms for merge sort and binary search does not help the reader understand the design of the system. </w:t>
       </w:r>
     </w:p>
     <w:p>
@@ -8449,7 +8838,7 @@
                     </pic:cNvPicPr>
                   </pic:nvPicPr>
                   <pic:blipFill>
-                    <a:blip r:embed="rId18">
+                    <a:blip r:embed="rId19">
                       <a:extLst>
                         <a:ext uri="{28A0092B-C50C-407E-A947-70E740481C1C}">
                           <a14:useLocalDpi xmlns:a14="http://schemas.microsoft.com/office/drawing/2010/main" val="0"/>
@@ -8537,7 +8926,7 @@
                     </pic:cNvPicPr>
                   </pic:nvPicPr>
                   <pic:blipFill>
-                    <a:blip r:embed="rId19">
+                    <a:blip r:embed="rId20">
                       <a:extLst>
                         <a:ext uri="{28A0092B-C50C-407E-A947-70E740481C1C}">
                           <a14:useLocalDpi xmlns:a14="http://schemas.microsoft.com/office/drawing/2010/main" val="0"/>
@@ -9173,7 +9562,7 @@
                     </pic:cNvPicPr>
                   </pic:nvPicPr>
                   <pic:blipFill>
-                    <a:blip r:embed="rId20">
+                    <a:blip r:embed="rId21">
                       <a:extLst>
                         <a:ext uri="{28A0092B-C50C-407E-A947-70E740481C1C}">
                           <a14:useLocalDpi xmlns:a14="http://schemas.microsoft.com/office/drawing/2010/main" val="0"/>
@@ -9237,7 +9626,7 @@
                     </pic:cNvPicPr>
                   </pic:nvPicPr>
                   <pic:blipFill>
-                    <a:blip r:embed="rId21">
+                    <a:blip r:embed="rId22">
                       <a:extLst>
                         <a:ext uri="{28A0092B-C50C-407E-A947-70E740481C1C}">
                           <a14:useLocalDpi xmlns:a14="http://schemas.microsoft.com/office/drawing/2010/main" val="0"/>
@@ -9270,7 +9659,7 @@
       </w:r>
     </w:p>
     <w:sectPr>
-      <w:footerReference w:type="default" r:id="rId22"/>
+      <w:footerReference w:type="default" r:id="rId23"/>
       <w:pgSz w:w="11906" w:h="16838" w:code="9"/>
       <w:pgMar w:top="851" w:right="851" w:bottom="851" w:left="851" w:header="567" w:footer="567" w:gutter="0"/>
       <w:cols w:space="708"/>
@@ -9318,7 +9707,7 @@
       <w:rPr>
         <w:noProof/>
       </w:rPr>
-      <w:t>28/11/2023</w:t>
+      <w:t>01/12/2023</w:t>
     </w:r>
     <w:r>
       <w:fldChar w:fldCharType="end"/>
@@ -12616,19 +13005,6 @@
 </file>
 
 <file path=customXml/item1.xml><?xml version="1.0" encoding="utf-8"?>
-<LongProperties xmlns="http://schemas.microsoft.com/office/2006/metadata/longProperties"/>
-</file>
-
-<file path=customXml/item2.xml><?xml version="1.0" encoding="utf-8"?>
-<?mso-contentType ?>
-<FormTemplates xmlns="http://schemas.microsoft.com/sharepoint/v3/contenttype/forms">
-  <Display>DocumentLibraryForm</Display>
-  <Edit>DocumentLibraryForm</Edit>
-  <New>DocumentLibraryForm</New>
-</FormTemplates>
-</file>
-
-<file path=customXml/item3.xml><?xml version="1.0" encoding="utf-8"?>
 <ct:contentTypeSchema xmlns:ct="http://schemas.microsoft.com/office/2006/metadata/contentType" xmlns:ma="http://schemas.microsoft.com/office/2006/metadata/properties/metaAttributes" ct:_="" ma:_="" ma:contentTypeName="Document" ma:contentTypeID="0x0101008281931CE231E144B1DC69A3921D5CBC" ma:contentTypeVersion="39" ma:contentTypeDescription="Create a new document." ma:contentTypeScope="" ma:versionID="5dab1c5dfa2dc68f116fc557bf0dc750">
   <xsd:schema xmlns:xsd="http://www.w3.org/2001/XMLSchema" xmlns:xs="http://www.w3.org/2001/XMLSchema" xmlns:p="http://schemas.microsoft.com/office/2006/metadata/properties" xmlns:ns2="e2784f0b-6a74-4f1d-acc8-a11e07359f89" xmlns:ns3="cd1dd13b-b303-4e73-b69f-c811a36de08d" targetNamespace="http://schemas.microsoft.com/office/2006/metadata/properties" ma:root="true" ma:fieldsID="fc95316f34a7d107e822e49181f04a7c" ns2:_="" ns3:_="">
     <xsd:import namespace="e2784f0b-6a74-4f1d-acc8-a11e07359f89"/>
@@ -13107,23 +13483,20 @@
 </ct:contentTypeSchema>
 </file>
 
-<file path=customXml/itemProps1.xml><?xml version="1.0" encoding="utf-8"?>
-<ds:datastoreItem xmlns:ds="http://schemas.openxmlformats.org/officeDocument/2006/customXml" ds:itemID="{36469BF3-8F16-4BFD-9BBD-2AFAA111B2DE}">
-  <ds:schemaRefs>
-    <ds:schemaRef ds:uri="http://schemas.microsoft.com/office/2006/metadata/longProperties"/>
-  </ds:schemaRefs>
-</ds:datastoreItem>
+<file path=customXml/item2.xml><?xml version="1.0" encoding="utf-8"?>
+<?mso-contentType ?>
+<FormTemplates xmlns="http://schemas.microsoft.com/sharepoint/v3/contenttype/forms">
+  <Display>DocumentLibraryForm</Display>
+  <Edit>DocumentLibraryForm</Edit>
+  <New>DocumentLibraryForm</New>
+</FormTemplates>
 </file>
 
-<file path=customXml/itemProps2.xml><?xml version="1.0" encoding="utf-8"?>
-<ds:datastoreItem xmlns:ds="http://schemas.openxmlformats.org/officeDocument/2006/customXml" ds:itemID="{221D5626-BDE6-44A6-961F-8C4EE752F571}">
-  <ds:schemaRefs>
-    <ds:schemaRef ds:uri="http://schemas.microsoft.com/sharepoint/v3/contenttype/forms"/>
-  </ds:schemaRefs>
-</ds:datastoreItem>
+<file path=customXml/item3.xml><?xml version="1.0" encoding="utf-8"?>
+<LongProperties xmlns="http://schemas.microsoft.com/office/2006/metadata/longProperties"/>
 </file>
 
-<file path=customXml/itemProps3.xml><?xml version="1.0" encoding="utf-8"?>
+<file path=customXml/itemProps1.xml><?xml version="1.0" encoding="utf-8"?>
 <ds:datastoreItem xmlns:ds="http://schemas.openxmlformats.org/officeDocument/2006/customXml" ds:itemID="{396EBEAB-07AB-408A-8989-8E15A3A72B0A}">
   <ds:schemaRefs>
     <ds:schemaRef ds:uri="http://schemas.microsoft.com/office/2006/metadata/contentType"/>
@@ -13140,4 +13513,20 @@
     <ds:schemaRef ds:uri="http://schemas.microsoft.com/internal/obd"/>
   </ds:schemaRefs>
 </ds:datastoreItem>
+</file>
+
+<file path=customXml/itemProps2.xml><?xml version="1.0" encoding="utf-8"?>
+<ds:datastoreItem xmlns:ds="http://schemas.openxmlformats.org/officeDocument/2006/customXml" ds:itemID="{221D5626-BDE6-44A6-961F-8C4EE752F571}">
+  <ds:schemaRefs>
+    <ds:schemaRef ds:uri="http://schemas.microsoft.com/sharepoint/v3/contenttype/forms"/>
+  </ds:schemaRefs>
+</ds:datastoreItem>
+</file>
+
+<file path=customXml/itemProps3.xml><?xml version="1.0" encoding="utf-8"?>
+<ds:datastoreItem xmlns:ds="http://schemas.openxmlformats.org/officeDocument/2006/customXml" ds:itemID="{36469BF3-8F16-4BFD-9BBD-2AFAA111B2DE}">
+  <ds:schemaRefs>
+    <ds:schemaRef ds:uri="http://schemas.microsoft.com/office/2006/metadata/longProperties"/>
+  </ds:schemaRefs>
+</ds:datastoreItem>
 </file>
</xml_diff>

<commit_message>
Added Player Choice script
</commit_message>
<xml_diff>
--- a/NEA WriteUp.docx
+++ b/NEA WriteUp.docx
@@ -9108,7 +9108,21 @@
           <w:rFonts w:ascii="Calibri" w:hAnsi="Calibri" w:cs="Calibri"/>
           <w:szCs w:val="22"/>
         </w:rPr>
-        <w:t>Running the program will launch the game in the command line.</w:t>
+        <w:t>Running the program will</w:t>
+      </w:r>
+      <w:r>
+        <w:rPr>
+          <w:rFonts w:ascii="Calibri" w:hAnsi="Calibri" w:cs="Calibri"/>
+          <w:szCs w:val="22"/>
+        </w:rPr>
+        <w:t xml:space="preserve"> load a new game</w:t>
+      </w:r>
+      <w:r>
+        <w:rPr>
+          <w:rFonts w:ascii="Calibri" w:hAnsi="Calibri" w:cs="Calibri"/>
+          <w:szCs w:val="22"/>
+        </w:rPr>
+        <w:t xml:space="preserve"> and will log all of the hexagon positions along with the randomly generated resource.</w:t>
       </w:r>
     </w:p>
     <w:p>
@@ -9128,7 +9142,7 @@
           <w:rFonts w:ascii="Calibri" w:hAnsi="Calibri" w:cs="Calibri"/>
           <w:szCs w:val="22"/>
         </w:rPr>
-        <w:t>The game will write a map of each grid position and its randomly generate resource to the console.</w:t>
+        <w:t>A list of all of the nodes and connections will be logged to the console. This will display who owns each node and which connections have been created.</w:t>
       </w:r>
     </w:p>
     <w:p>
@@ -9148,7 +9162,28 @@
           <w:rFonts w:ascii="Calibri" w:hAnsi="Calibri" w:cs="Calibri"/>
           <w:szCs w:val="22"/>
         </w:rPr>
-        <w:t>Two players will be instantiated in the game with an initial position. The players will then take turns entering the coordinates of the position they wish to move to in the terminal.</w:t>
+        <w:t>Two players will be instantiated in the game with</w:t>
+      </w:r>
+      <w:r>
+        <w:rPr>
+          <w:rFonts w:ascii="Calibri" w:hAnsi="Calibri" w:cs="Calibri"/>
+          <w:szCs w:val="22"/>
+        </w:rPr>
+        <w:t xml:space="preserve"> hardcoded initial positions</w:t>
+      </w:r>
+      <w:r>
+        <w:rPr>
+          <w:rFonts w:ascii="Calibri" w:hAnsi="Calibri" w:cs="Calibri"/>
+          <w:szCs w:val="22"/>
+        </w:rPr>
+        <w:t>. The players will then take turns entering the coordinates of the position they wish to move to.</w:t>
+      </w:r>
+      <w:r>
+        <w:rPr>
+          <w:rFonts w:ascii="Calibri" w:hAnsi="Calibri" w:cs="Calibri"/>
+          <w:szCs w:val="22"/>
+        </w:rPr>
+        <w:t xml:space="preserve"> This will be read in the form of text input.</w:t>
       </w:r>
     </w:p>
     <w:p>
@@ -9168,7 +9203,7 @@
           <w:rFonts w:ascii="Calibri" w:hAnsi="Calibri" w:cs="Calibri"/>
           <w:szCs w:val="22"/>
         </w:rPr>
-        <w:t xml:space="preserve">After a player has made their move they will be given the option to make a purchase or continue. </w:t>
+        <w:t>At the start of a player’s turn they should receive resources based on their cities and their current position. This will be displayed to the player in text.</w:t>
       </w:r>
     </w:p>
     <w:p>
@@ -9188,7 +9223,47 @@
           <w:rFonts w:ascii="Calibri" w:hAnsi="Calibri" w:cs="Calibri"/>
           <w:szCs w:val="22"/>
         </w:rPr>
+        <w:t xml:space="preserve">After a player has made their move they will be given the option to make a purchase or continue. </w:t>
+      </w:r>
+    </w:p>
+    <w:p>
+      <w:pPr>
+        <w:numPr>
+          <w:ilvl w:val="2"/>
+          <w:numId w:val="10"/>
+        </w:numPr>
+        <w:textAlignment w:val="center"/>
+        <w:rPr>
+          <w:rFonts w:ascii="Calibri" w:hAnsi="Calibri" w:cs="Calibri"/>
+          <w:szCs w:val="22"/>
+        </w:rPr>
+      </w:pPr>
+      <w:r>
+        <w:rPr>
+          <w:rFonts w:ascii="Calibri" w:hAnsi="Calibri" w:cs="Calibri"/>
+          <w:szCs w:val="22"/>
+        </w:rPr>
         <w:t>If they choose to purchase an upgrade, this will increment the players victory point count and decrease the relevant resources. However, If the player does not have enough resources to make a purchase, the program will not allow the player to complete this transaction and the menu to purchase an item or continue will be re-displayed.</w:t>
+      </w:r>
+    </w:p>
+    <w:p>
+      <w:pPr>
+        <w:numPr>
+          <w:ilvl w:val="2"/>
+          <w:numId w:val="10"/>
+        </w:numPr>
+        <w:textAlignment w:val="center"/>
+        <w:rPr>
+          <w:rFonts w:ascii="Calibri" w:hAnsi="Calibri" w:cs="Calibri"/>
+          <w:szCs w:val="22"/>
+        </w:rPr>
+      </w:pPr>
+      <w:r>
+        <w:rPr>
+          <w:rFonts w:ascii="Calibri" w:hAnsi="Calibri" w:cs="Calibri"/>
+          <w:szCs w:val="22"/>
+        </w:rPr>
+        <w:t>If the player chooses continue, the next player will get a turn.</w:t>
       </w:r>
     </w:p>
     <w:p>
@@ -9208,7 +9283,8 @@
           <w:rFonts w:ascii="Calibri" w:hAnsi="Calibri" w:cs="Calibri"/>
           <w:szCs w:val="22"/>
         </w:rPr>
-        <w:t>If the player chooses continue, the next player will get a turn.</w:t>
+        <w:lastRenderedPageBreak/>
+        <w:t>Between turns there should be an option to print the position of both players along with their victory points.</w:t>
       </w:r>
     </w:p>
     <w:p>
@@ -9228,63 +9304,18 @@
           <w:rFonts w:ascii="Calibri" w:hAnsi="Calibri" w:cs="Calibri"/>
           <w:szCs w:val="22"/>
         </w:rPr>
-        <w:t>Between turns there should be an option to print the position of both players along with their victory points.</w:t>
-      </w:r>
-    </w:p>
-    <w:p>
-      <w:pPr>
-        <w:numPr>
-          <w:ilvl w:val="1"/>
-          <w:numId w:val="10"/>
-        </w:numPr>
-        <w:textAlignment w:val="center"/>
+        <w:t>After each players turn, if the player has reached 20 victory points the game will display information about the winner and loser's victory points to the console and should terminate.</w:t>
+      </w:r>
+    </w:p>
+    <w:p>
+      <w:pPr>
+        <w:ind w:left="1260"/>
+      </w:pPr>
+      <w:r>
         <w:rPr>
           <w:rFonts w:ascii="Calibri" w:hAnsi="Calibri" w:cs="Calibri"/>
           <w:szCs w:val="22"/>
         </w:rPr>
-      </w:pPr>
-      <w:r>
-        <w:rPr>
-          <w:rFonts w:ascii="Calibri" w:hAnsi="Calibri" w:cs="Calibri"/>
-          <w:szCs w:val="22"/>
-        </w:rPr>
-        <w:t>After the second player has made their turn both players should receive resources based on the grid generated at the game start.</w:t>
-      </w:r>
-    </w:p>
-    <w:p>
-      <w:pPr>
-        <w:numPr>
-          <w:ilvl w:val="1"/>
-          <w:numId w:val="10"/>
-        </w:numPr>
-        <w:textAlignment w:val="center"/>
-        <w:rPr>
-          <w:rFonts w:ascii="Calibri" w:hAnsi="Calibri" w:cs="Calibri"/>
-          <w:szCs w:val="22"/>
-        </w:rPr>
-      </w:pPr>
-      <w:r>
-        <w:rPr>
-          <w:rFonts w:ascii="Calibri" w:hAnsi="Calibri" w:cs="Calibri"/>
-          <w:szCs w:val="22"/>
-        </w:rPr>
-        <w:lastRenderedPageBreak/>
-        <w:t>After each players turn, if the player has reached 20 victory points the game will display information about the winner and loser's victory points to the console and should terminate.</w:t>
-      </w:r>
-    </w:p>
-    <w:p>
-      <w:pPr>
-        <w:ind w:left="1260"/>
-        <w:rPr>
-          <w:rFonts w:ascii="Calibri" w:hAnsi="Calibri" w:cs="Calibri"/>
-          <w:szCs w:val="22"/>
-        </w:rPr>
-      </w:pPr>
-      <w:r>
-        <w:rPr>
-          <w:rFonts w:ascii="Calibri" w:hAnsi="Calibri" w:cs="Calibri"/>
-          <w:szCs w:val="22"/>
-        </w:rPr>
         <w:t> </w:t>
       </w:r>
     </w:p>
@@ -9292,9 +9323,9 @@
       <w:pPr>
         <w:pStyle w:val="Heading3"/>
       </w:pPr>
-      <w:bookmarkStart w:id="16" w:name="_Toc152578150"/>
-      <w:r>
-        <w:t>Advanced Terminal</w:t>
+      <w:bookmarkStart w:id="16" w:name="_Toc152578151"/>
+      <w:r>
+        <w:t>Basic GUI</w:t>
       </w:r>
       <w:bookmarkEnd w:id="16"/>
     </w:p>
@@ -9317,7 +9348,30 @@
           <w:rFonts w:ascii="Calibri" w:hAnsi="Calibri" w:cs="Calibri"/>
           <w:szCs w:val="22"/>
         </w:rPr>
-        <w:t>When the game is launched, a menu should appear with the option to create a new game and close the game.</w:t>
+        <w:t>The program should launch a Graphic Game which is set with 2 initial players and a randomly generated grid of resources.</w:t>
+      </w:r>
+      <w:r>
+        <w:rPr>
+          <w:rFonts w:ascii="Calibri" w:hAnsi="Calibri" w:cs="Calibri"/>
+          <w:szCs w:val="22"/>
+        </w:rPr>
+        <w:t xml:space="preserve"> The players will be assigned the first and second </w:t>
+      </w:r>
+      <w:proofErr w:type="spellStart"/>
+      <w:r>
+        <w:rPr>
+          <w:rFonts w:ascii="Calibri" w:hAnsi="Calibri" w:cs="Calibri"/>
+          <w:szCs w:val="22"/>
+        </w:rPr>
+        <w:t>colors</w:t>
+      </w:r>
+      <w:proofErr w:type="spellEnd"/>
+      <w:r>
+        <w:rPr>
+          <w:rFonts w:ascii="Calibri" w:hAnsi="Calibri" w:cs="Calibri"/>
+          <w:szCs w:val="22"/>
+        </w:rPr>
+        <w:t xml:space="preserve"> available.</w:t>
       </w:r>
     </w:p>
     <w:p>
@@ -9337,7 +9391,49 @@
           <w:rFonts w:ascii="Calibri" w:hAnsi="Calibri" w:cs="Calibri"/>
           <w:szCs w:val="22"/>
         </w:rPr>
-        <w:t>If the user creates a new game, a menu will appear for the user to set the number of victory points required to win and an option to change the randomness of the generation of resources within the grid.</w:t>
+        <w:t xml:space="preserve">The Grid will be formed of </w:t>
+      </w:r>
+      <w:r>
+        <w:rPr>
+          <w:rFonts w:ascii="Calibri" w:hAnsi="Calibri" w:cs="Calibri"/>
+          <w:szCs w:val="22"/>
+        </w:rPr>
+        <w:t>19</w:t>
+      </w:r>
+      <w:r>
+        <w:rPr>
+          <w:rFonts w:ascii="Calibri" w:hAnsi="Calibri" w:cs="Calibri"/>
+          <w:szCs w:val="22"/>
+        </w:rPr>
+        <w:t xml:space="preserve"> </w:t>
+      </w:r>
+      <w:r>
+        <w:rPr>
+          <w:rFonts w:ascii="Calibri" w:hAnsi="Calibri" w:cs="Calibri"/>
+          <w:szCs w:val="22"/>
+        </w:rPr>
+        <w:t>tessellated</w:t>
+      </w:r>
+      <w:r>
+        <w:rPr>
+          <w:rFonts w:ascii="Calibri" w:hAnsi="Calibri" w:cs="Calibri"/>
+          <w:szCs w:val="22"/>
+        </w:rPr>
+        <w:t xml:space="preserve"> hexagons with an image of the randomly generated resource in the </w:t>
+      </w:r>
+      <w:r>
+        <w:rPr>
+          <w:rFonts w:ascii="Calibri" w:hAnsi="Calibri" w:cs="Calibri"/>
+          <w:szCs w:val="22"/>
+        </w:rPr>
+        <w:t>centre</w:t>
+      </w:r>
+      <w:r>
+        <w:rPr>
+          <w:rFonts w:ascii="Calibri" w:hAnsi="Calibri" w:cs="Calibri"/>
+          <w:szCs w:val="22"/>
+        </w:rPr>
+        <w:t xml:space="preserve"> of the hexagon. The edges between hexagons will have a small circular button element on top of them.</w:t>
       </w:r>
     </w:p>
     <w:p>
@@ -9357,7 +9453,87 @@
           <w:rFonts w:ascii="Calibri" w:hAnsi="Calibri" w:cs="Calibri"/>
           <w:szCs w:val="22"/>
         </w:rPr>
-        <w:t>When creating a game there will be an option to change the number of players from a default value of two to a maximum of four and there will be the option to change a player to a computer bot.</w:t>
+        <w:t>A GUI overlay should appear for the first player, giving them the following options:</w:t>
+      </w:r>
+    </w:p>
+    <w:p>
+      <w:pPr>
+        <w:numPr>
+          <w:ilvl w:val="2"/>
+          <w:numId w:val="10"/>
+        </w:numPr>
+        <w:textAlignment w:val="center"/>
+        <w:rPr>
+          <w:rFonts w:ascii="Calibri" w:hAnsi="Calibri" w:cs="Calibri"/>
+          <w:szCs w:val="22"/>
+        </w:rPr>
+      </w:pPr>
+      <w:r>
+        <w:rPr>
+          <w:rFonts w:ascii="Calibri" w:hAnsi="Calibri" w:cs="Calibri"/>
+          <w:szCs w:val="22"/>
+        </w:rPr>
+        <w:t>Moving – the node buttons adjacent to the current position should be activated</w:t>
+      </w:r>
+    </w:p>
+    <w:p>
+      <w:pPr>
+        <w:numPr>
+          <w:ilvl w:val="2"/>
+          <w:numId w:val="10"/>
+        </w:numPr>
+        <w:textAlignment w:val="center"/>
+        <w:rPr>
+          <w:rFonts w:ascii="Calibri" w:hAnsi="Calibri" w:cs="Calibri"/>
+          <w:szCs w:val="22"/>
+        </w:rPr>
+      </w:pPr>
+      <w:r>
+        <w:rPr>
+          <w:rFonts w:ascii="Calibri" w:hAnsi="Calibri" w:cs="Calibri"/>
+          <w:szCs w:val="22"/>
+        </w:rPr>
+        <w:t>Shopping – another GUI overlay should appear allowing the player to select which building to purchase. The resource required to purchase each building should be displayed beneath.</w:t>
+      </w:r>
+    </w:p>
+    <w:p>
+      <w:pPr>
+        <w:numPr>
+          <w:ilvl w:val="2"/>
+          <w:numId w:val="10"/>
+        </w:numPr>
+        <w:textAlignment w:val="center"/>
+        <w:rPr>
+          <w:rFonts w:ascii="Calibri" w:hAnsi="Calibri" w:cs="Calibri"/>
+          <w:szCs w:val="22"/>
+        </w:rPr>
+      </w:pPr>
+      <w:r>
+        <w:rPr>
+          <w:rFonts w:ascii="Calibri" w:hAnsi="Calibri" w:cs="Calibri"/>
+          <w:szCs w:val="22"/>
+        </w:rPr>
+        <w:t>Inventory Check – the current player’s resources should be displayed.</w:t>
+      </w:r>
+    </w:p>
+    <w:p>
+      <w:pPr>
+        <w:numPr>
+          <w:ilvl w:val="2"/>
+          <w:numId w:val="10"/>
+        </w:numPr>
+        <w:textAlignment w:val="center"/>
+        <w:rPr>
+          <w:rFonts w:ascii="Calibri" w:hAnsi="Calibri" w:cs="Calibri"/>
+          <w:szCs w:val="22"/>
+        </w:rPr>
+      </w:pPr>
+      <w:r>
+        <w:rPr>
+          <w:rFonts w:ascii="Calibri" w:hAnsi="Calibri" w:cs="Calibri"/>
+          <w:szCs w:val="22"/>
+        </w:rPr>
+        <w:t>End turn – the GUI overlay should be closed and the game should move onto the next player.</w:t>
       </w:r>
     </w:p>
     <w:p>
@@ -9377,7 +9553,7 @@
           <w:rFonts w:ascii="Calibri" w:hAnsi="Calibri" w:cs="Calibri"/>
           <w:szCs w:val="22"/>
         </w:rPr>
-        <w:t>This computer bot should make random moves and should always purchase anything it can afford.</w:t>
+        <w:t>Once it is the players turn they should now be able to click on a node and it should send them there. If the node they select is not adjacent to their current position the player should be indicated to make another move.</w:t>
       </w:r>
     </w:p>
     <w:p>
@@ -9397,7 +9573,7 @@
           <w:rFonts w:ascii="Calibri" w:hAnsi="Calibri" w:cs="Calibri"/>
           <w:szCs w:val="22"/>
         </w:rPr>
-        <w:t>Once the game starts, both players will be informed the location of their starting capital city.</w:t>
+        <w:t>If the player continues, the GUI will close and the next player will be asked to make a move.</w:t>
       </w:r>
     </w:p>
     <w:p>
@@ -9417,21 +9593,7 @@
           <w:rFonts w:ascii="Calibri" w:hAnsi="Calibri" w:cs="Calibri"/>
           <w:szCs w:val="22"/>
         </w:rPr>
-        <w:t xml:space="preserve">When the player enters a new position to move to, their input will be validated and a message should be displayed if they have made and illegal move or </w:t>
-      </w:r>
-      <w:r>
-        <w:rPr>
-          <w:rFonts w:ascii="Calibri" w:hAnsi="Calibri" w:cs="Calibri"/>
-          <w:szCs w:val="22"/>
-        </w:rPr>
-        <w:t>erroneous</w:t>
-      </w:r>
-      <w:r>
-        <w:rPr>
-          <w:rFonts w:ascii="Calibri" w:hAnsi="Calibri" w:cs="Calibri"/>
-          <w:szCs w:val="22"/>
-        </w:rPr>
-        <w:t xml:space="preserve"> input. Once the player enters a correct input, their piece will move to this new position.</w:t>
+        <w:t xml:space="preserve">If the player clicks on an item to purchase, their resources and victory points will be adjusted and the GUI will not close. </w:t>
       </w:r>
     </w:p>
     <w:p>
@@ -9451,7 +9613,14 @@
           <w:rFonts w:ascii="Calibri" w:hAnsi="Calibri" w:cs="Calibri"/>
           <w:szCs w:val="22"/>
         </w:rPr>
-        <w:t>Players will now be able to move through their own roads in addition to making a move and players will not be able to travel through walls built.</w:t>
+        <w:t>Once either player reaches 20 victory points, a pop up over the game will display the winner and the game ends.</w:t>
+      </w:r>
+      <w:r>
+        <w:rPr>
+          <w:rFonts w:ascii="Calibri" w:hAnsi="Calibri" w:cs="Calibri"/>
+          <w:szCs w:val="22"/>
+        </w:rPr>
+        <w:t xml:space="preserve"> </w:t>
       </w:r>
     </w:p>
     <w:p>
@@ -9471,9 +9640,21 @@
           <w:rFonts w:ascii="Calibri" w:hAnsi="Calibri" w:cs="Calibri"/>
           <w:szCs w:val="22"/>
         </w:rPr>
-        <w:t>If the player chooses to make a purchase with their resources, they will now be asked for the location of their purchased structure. Their input will be validated until there is a legal position entered.</w:t>
-      </w:r>
-    </w:p>
+        <w:t>Once a new village or city is purchased by a player, an image of a village or city respectively should appear at the position where it was purchased.</w:t>
+      </w:r>
+    </w:p>
+    <w:p/>
+    <w:p>
+      <w:pPr>
+        <w:pStyle w:val="Heading3"/>
+      </w:pPr>
+      <w:bookmarkStart w:id="17" w:name="_Toc152578152"/>
+      <w:r>
+        <w:t>AI</w:t>
+      </w:r>
+      <w:bookmarkEnd w:id="17"/>
+    </w:p>
+    <w:p/>
     <w:p>
       <w:pPr>
         <w:numPr>
@@ -9491,19 +9672,112 @@
           <w:rFonts w:ascii="Calibri" w:hAnsi="Calibri" w:cs="Calibri"/>
           <w:szCs w:val="22"/>
         </w:rPr>
-        <w:t>Between turns the players will be given another option to display the location of all of their structures.</w:t>
-      </w:r>
-    </w:p>
-    <w:p/>
+        <w:t>The game should open to a single player and a single AI bot.</w:t>
+      </w:r>
+    </w:p>
+    <w:p>
+      <w:pPr>
+        <w:numPr>
+          <w:ilvl w:val="1"/>
+          <w:numId w:val="10"/>
+        </w:numPr>
+        <w:textAlignment w:val="center"/>
+        <w:rPr>
+          <w:rFonts w:ascii="Calibri" w:hAnsi="Calibri" w:cs="Calibri"/>
+          <w:szCs w:val="22"/>
+        </w:rPr>
+      </w:pPr>
+      <w:r>
+        <w:rPr>
+          <w:rFonts w:ascii="Calibri" w:hAnsi="Calibri" w:cs="Calibri"/>
+          <w:szCs w:val="22"/>
+        </w:rPr>
+        <w:t xml:space="preserve">Once it is the bot’s turn, a maximising algorithm will perform a MCTS in order to determine the best move for this bot in the current position. This algorithm will be called in a thread by the GUI overlay for the bot. </w:t>
+      </w:r>
+    </w:p>
+    <w:p>
+      <w:pPr>
+        <w:numPr>
+          <w:ilvl w:val="1"/>
+          <w:numId w:val="10"/>
+        </w:numPr>
+        <w:textAlignment w:val="center"/>
+        <w:rPr>
+          <w:rFonts w:ascii="Calibri" w:hAnsi="Calibri" w:cs="Calibri"/>
+          <w:szCs w:val="22"/>
+        </w:rPr>
+      </w:pPr>
+      <w:r>
+        <w:rPr>
+          <w:rFonts w:ascii="Calibri" w:hAnsi="Calibri" w:cs="Calibri"/>
+          <w:szCs w:val="22"/>
+        </w:rPr>
+        <w:t>While the bot is searching there should be no changes to the game display except for the timer decrementing.</w:t>
+      </w:r>
+    </w:p>
+    <w:p>
+      <w:pPr>
+        <w:numPr>
+          <w:ilvl w:val="1"/>
+          <w:numId w:val="10"/>
+        </w:numPr>
+        <w:textAlignment w:val="center"/>
+        <w:rPr>
+          <w:rFonts w:ascii="Calibri" w:hAnsi="Calibri" w:cs="Calibri"/>
+          <w:szCs w:val="22"/>
+        </w:rPr>
+      </w:pPr>
+      <w:r>
+        <w:rPr>
+          <w:rFonts w:ascii="Calibri" w:hAnsi="Calibri" w:cs="Calibri"/>
+          <w:szCs w:val="22"/>
+        </w:rPr>
+        <w:t>The player interactable buttons for moving, shopping, trading and viewing inventory should be disabled.</w:t>
+      </w:r>
+    </w:p>
+    <w:p>
+      <w:pPr>
+        <w:numPr>
+          <w:ilvl w:val="1"/>
+          <w:numId w:val="10"/>
+        </w:numPr>
+        <w:textAlignment w:val="center"/>
+        <w:rPr>
+          <w:rFonts w:ascii="Calibri" w:hAnsi="Calibri" w:cs="Calibri"/>
+          <w:szCs w:val="22"/>
+        </w:rPr>
+      </w:pPr>
+      <w:r>
+        <w:rPr>
+          <w:rFonts w:ascii="Calibri" w:hAnsi="Calibri" w:cs="Calibri"/>
+          <w:szCs w:val="22"/>
+        </w:rPr>
+        <w:t>After the time is over or if the bot has completed its search, the best moves selected by the algorithm should be made graphically on the board and the bot should end its turn.</w:t>
+      </w:r>
+    </w:p>
+    <w:p>
+      <w:pPr>
+        <w:ind w:left="720"/>
+      </w:pPr>
+    </w:p>
+    <w:p>
+      <w:pPr>
+        <w:ind w:left="1260"/>
+        <w:rPr>
+          <w:rFonts w:ascii="Calibri" w:hAnsi="Calibri" w:cs="Calibri"/>
+          <w:szCs w:val="22"/>
+        </w:rPr>
+      </w:pPr>
+    </w:p>
     <w:p>
       <w:pPr>
         <w:pStyle w:val="Heading3"/>
       </w:pPr>
-      <w:bookmarkStart w:id="17" w:name="_Toc152578151"/>
-      <w:r>
-        <w:t>Basic GUI</w:t>
-      </w:r>
-      <w:bookmarkEnd w:id="17"/>
+      <w:bookmarkStart w:id="18" w:name="_Toc152578153"/>
+      <w:r>
+        <w:t>Advanced GUI</w:t>
+      </w:r>
+      <w:bookmarkEnd w:id="18"/>
     </w:p>
     <w:p/>
     <w:p>
@@ -9524,285 +9798,16 @@
           <w:rFonts w:ascii="Calibri" w:hAnsi="Calibri" w:cs="Calibri"/>
           <w:szCs w:val="22"/>
         </w:rPr>
-        <w:t>The program should launch a Graphic Game which is set with 2 initial players and a randomly generated grid of resources.</w:t>
-      </w:r>
-    </w:p>
-    <w:p>
-      <w:pPr>
-        <w:numPr>
-          <w:ilvl w:val="1"/>
-          <w:numId w:val="10"/>
-        </w:numPr>
-        <w:textAlignment w:val="center"/>
+        <w:t>The program should launch a Graphic Game which opens on a home page with the option to create a game</w:t>
+      </w:r>
+      <w:r>
         <w:rPr>
           <w:rFonts w:ascii="Calibri" w:hAnsi="Calibri" w:cs="Calibri"/>
           <w:szCs w:val="22"/>
         </w:rPr>
-      </w:pPr>
-      <w:r>
-        <w:rPr>
-          <w:rFonts w:ascii="Calibri" w:hAnsi="Calibri" w:cs="Calibri"/>
-          <w:szCs w:val="22"/>
-        </w:rPr>
-        <w:t xml:space="preserve">The Grid will be formed of </w:t>
-      </w:r>
-      <w:r>
-        <w:rPr>
-          <w:rFonts w:ascii="Calibri" w:hAnsi="Calibri" w:cs="Calibri"/>
-          <w:szCs w:val="22"/>
-        </w:rPr>
-        <w:t>19</w:t>
-      </w:r>
-      <w:r>
-        <w:rPr>
-          <w:rFonts w:ascii="Calibri" w:hAnsi="Calibri" w:cs="Calibri"/>
-          <w:szCs w:val="22"/>
-        </w:rPr>
-        <w:t xml:space="preserve"> </w:t>
-      </w:r>
-      <w:r>
-        <w:rPr>
-          <w:rFonts w:ascii="Calibri" w:hAnsi="Calibri" w:cs="Calibri"/>
-          <w:szCs w:val="22"/>
-        </w:rPr>
-        <w:t>tessellated</w:t>
-      </w:r>
-      <w:r>
-        <w:rPr>
-          <w:rFonts w:ascii="Calibri" w:hAnsi="Calibri" w:cs="Calibri"/>
-          <w:szCs w:val="22"/>
-        </w:rPr>
-        <w:t xml:space="preserve"> hexagons with an image of the randomly generated resource in the </w:t>
-      </w:r>
-      <w:r>
-        <w:rPr>
-          <w:rFonts w:ascii="Calibri" w:hAnsi="Calibri" w:cs="Calibri"/>
-          <w:szCs w:val="22"/>
-        </w:rPr>
-        <w:t>centre</w:t>
-      </w:r>
-      <w:r>
-        <w:rPr>
-          <w:rFonts w:ascii="Calibri" w:hAnsi="Calibri" w:cs="Calibri"/>
-          <w:szCs w:val="22"/>
-        </w:rPr>
-        <w:t xml:space="preserve"> of the hexagon. The edges between hexagons will have a small circular button element on top of them.</w:t>
-      </w:r>
-    </w:p>
-    <w:p>
-      <w:pPr>
-        <w:numPr>
-          <w:ilvl w:val="1"/>
-          <w:numId w:val="10"/>
-        </w:numPr>
-        <w:textAlignment w:val="center"/>
-        <w:rPr>
-          <w:rFonts w:ascii="Calibri" w:hAnsi="Calibri" w:cs="Calibri"/>
-          <w:szCs w:val="22"/>
-        </w:rPr>
-      </w:pPr>
-      <w:r>
-        <w:rPr>
-          <w:rFonts w:ascii="Calibri" w:hAnsi="Calibri" w:cs="Calibri"/>
-          <w:szCs w:val="22"/>
-        </w:rPr>
-        <w:t>Once it is the players turn they should now be able to click on a node and it should send them there. If the node they select is not adjacent to their current position the player should be indicated to make another move.</w:t>
-      </w:r>
-    </w:p>
-    <w:p>
-      <w:pPr>
-        <w:numPr>
-          <w:ilvl w:val="1"/>
-          <w:numId w:val="10"/>
-        </w:numPr>
-        <w:textAlignment w:val="center"/>
-        <w:rPr>
-          <w:rFonts w:ascii="Calibri" w:hAnsi="Calibri" w:cs="Calibri"/>
-          <w:szCs w:val="22"/>
-        </w:rPr>
-      </w:pPr>
-      <w:r>
-        <w:rPr>
-          <w:rFonts w:ascii="Calibri" w:hAnsi="Calibri" w:cs="Calibri"/>
-          <w:szCs w:val="22"/>
-        </w:rPr>
-        <w:t xml:space="preserve">After a player makes a move, a GUI will </w:t>
-      </w:r>
-      <w:proofErr w:type="spellStart"/>
-      <w:r>
-        <w:rPr>
-          <w:rFonts w:ascii="Calibri" w:hAnsi="Calibri" w:cs="Calibri"/>
-          <w:szCs w:val="22"/>
-        </w:rPr>
-        <w:t>popup</w:t>
-      </w:r>
-      <w:proofErr w:type="spellEnd"/>
-      <w:r>
-        <w:rPr>
-          <w:rFonts w:ascii="Calibri" w:hAnsi="Calibri" w:cs="Calibri"/>
-          <w:szCs w:val="22"/>
-        </w:rPr>
-        <w:t xml:space="preserve"> over the game asking them to make a purchase or continue. The four different things they can buy will be displayed next to a continue button.</w:t>
-      </w:r>
-    </w:p>
-    <w:p>
-      <w:pPr>
-        <w:numPr>
-          <w:ilvl w:val="1"/>
-          <w:numId w:val="10"/>
-        </w:numPr>
-        <w:textAlignment w:val="center"/>
-        <w:rPr>
-          <w:rFonts w:ascii="Calibri" w:hAnsi="Calibri" w:cs="Calibri"/>
-          <w:szCs w:val="22"/>
-        </w:rPr>
-      </w:pPr>
-      <w:r>
-        <w:rPr>
-          <w:rFonts w:ascii="Calibri" w:hAnsi="Calibri" w:cs="Calibri"/>
-          <w:szCs w:val="22"/>
-        </w:rPr>
-        <w:t>If the player continues, the GUI will close and the next player will be asked to make a move.</w:t>
-      </w:r>
-    </w:p>
-    <w:p>
-      <w:pPr>
-        <w:numPr>
-          <w:ilvl w:val="1"/>
-          <w:numId w:val="10"/>
-        </w:numPr>
-        <w:textAlignment w:val="center"/>
-        <w:rPr>
-          <w:rFonts w:ascii="Calibri" w:hAnsi="Calibri" w:cs="Calibri"/>
-          <w:szCs w:val="22"/>
-        </w:rPr>
-      </w:pPr>
-      <w:r>
-        <w:rPr>
-          <w:rFonts w:ascii="Calibri" w:hAnsi="Calibri" w:cs="Calibri"/>
-          <w:szCs w:val="22"/>
-        </w:rPr>
-        <w:t xml:space="preserve">If the player clicks on an item to purchase, their resources and victory points will be adjusted and the GUI will not close. </w:t>
-      </w:r>
-    </w:p>
-    <w:p>
-      <w:pPr>
-        <w:numPr>
-          <w:ilvl w:val="1"/>
-          <w:numId w:val="10"/>
-        </w:numPr>
-        <w:textAlignment w:val="center"/>
-        <w:rPr>
-          <w:rFonts w:ascii="Calibri" w:hAnsi="Calibri" w:cs="Calibri"/>
-          <w:szCs w:val="22"/>
-        </w:rPr>
-      </w:pPr>
-      <w:r>
-        <w:rPr>
-          <w:rFonts w:ascii="Calibri" w:hAnsi="Calibri" w:cs="Calibri"/>
-          <w:szCs w:val="22"/>
-        </w:rPr>
-        <w:t>Once either player reaches 20 victory points, a pop up over the game will display the winner and the game ends.</w:t>
-      </w:r>
-    </w:p>
-    <w:p/>
-    <w:p>
-      <w:pPr>
-        <w:pStyle w:val="Heading3"/>
-      </w:pPr>
-      <w:bookmarkStart w:id="18" w:name="_Toc152578152"/>
-      <w:r>
-        <w:t>AI</w:t>
-      </w:r>
-      <w:bookmarkEnd w:id="18"/>
-    </w:p>
-    <w:p/>
-    <w:p>
-      <w:pPr>
-        <w:numPr>
-          <w:ilvl w:val="1"/>
-          <w:numId w:val="10"/>
-        </w:numPr>
-        <w:textAlignment w:val="center"/>
-        <w:rPr>
-          <w:rFonts w:ascii="Calibri" w:hAnsi="Calibri" w:cs="Calibri"/>
-          <w:szCs w:val="22"/>
-        </w:rPr>
-      </w:pPr>
-      <w:r>
-        <w:rPr>
-          <w:rFonts w:ascii="Calibri" w:hAnsi="Calibri" w:cs="Calibri"/>
-          <w:szCs w:val="22"/>
-        </w:rPr>
-        <w:t xml:space="preserve">The player should play a single AI bot </w:t>
-      </w:r>
-      <w:r>
-        <w:rPr>
-          <w:rFonts w:ascii="Calibri" w:hAnsi="Calibri" w:cs="Calibri"/>
-          <w:szCs w:val="22"/>
-        </w:rPr>
-        <w:t>that decides where to move the opponent</w:t>
-      </w:r>
-    </w:p>
-    <w:p>
-      <w:pPr>
-        <w:numPr>
-          <w:ilvl w:val="1"/>
-          <w:numId w:val="10"/>
-        </w:numPr>
-        <w:textAlignment w:val="center"/>
-        <w:rPr>
-          <w:rFonts w:ascii="Calibri" w:hAnsi="Calibri" w:cs="Calibri"/>
-          <w:szCs w:val="22"/>
-        </w:rPr>
-      </w:pPr>
-      <w:r>
-        <w:rPr>
-          <w:rFonts w:ascii="Calibri" w:hAnsi="Calibri" w:cs="Calibri"/>
-          <w:szCs w:val="22"/>
-        </w:rPr>
-        <w:t>Players should not be able to trade with an AI (for now)</w:t>
-      </w:r>
-    </w:p>
-    <w:p>
-      <w:pPr>
-        <w:numPr>
-          <w:ilvl w:val="1"/>
-          <w:numId w:val="10"/>
-        </w:numPr>
-        <w:textAlignment w:val="center"/>
-        <w:rPr>
-          <w:rFonts w:ascii="Calibri" w:hAnsi="Calibri" w:cs="Calibri"/>
-          <w:szCs w:val="22"/>
-        </w:rPr>
-      </w:pPr>
-    </w:p>
-    <w:p>
-      <w:pPr>
-        <w:ind w:left="720"/>
-      </w:pPr>
-    </w:p>
-    <w:p>
-      <w:pPr>
-        <w:ind w:left="1260"/>
-        <w:rPr>
-          <w:rFonts w:ascii="Calibri" w:hAnsi="Calibri" w:cs="Calibri"/>
-          <w:szCs w:val="22"/>
-        </w:rPr>
-      </w:pPr>
-    </w:p>
-    <w:p>
-      <w:pPr>
-        <w:pStyle w:val="Heading3"/>
-      </w:pPr>
-      <w:bookmarkStart w:id="19" w:name="_Toc152578153"/>
-      <w:r>
-        <w:lastRenderedPageBreak/>
-        <w:t>Advanced GUI</w:t>
-      </w:r>
-      <w:bookmarkEnd w:id="19"/>
-    </w:p>
-    <w:p/>
+        <w:t>, load a game or exit.</w:t>
+      </w:r>
+    </w:p>
     <w:p>
       <w:pPr>
         <w:pStyle w:val="ListParagraph"/>
@@ -9821,11 +9826,118 @@
           <w:rFonts w:ascii="Calibri" w:hAnsi="Calibri" w:cs="Calibri"/>
           <w:szCs w:val="22"/>
         </w:rPr>
-        <w:t>The program should launch a Graphic Game which opens on a home page with the option to create a game or exit.</w:t>
-      </w:r>
-    </w:p>
-    <w:p>
-      <w:pPr>
+        <w:t>If the user clicks on the “Create Game” button, the game will be sent to a game setup scene:</w:t>
+      </w:r>
+    </w:p>
+    <w:p>
+      <w:pPr>
+        <w:pStyle w:val="ListParagraph"/>
+        <w:numPr>
+          <w:ilvl w:val="2"/>
+          <w:numId w:val="10"/>
+        </w:numPr>
+        <w:textAlignment w:val="center"/>
+        <w:rPr>
+          <w:rFonts w:ascii="Calibri" w:hAnsi="Calibri" w:cs="Calibri"/>
+          <w:szCs w:val="22"/>
+        </w:rPr>
+      </w:pPr>
+      <w:r>
+        <w:rPr>
+          <w:rFonts w:ascii="Calibri" w:hAnsi="Calibri" w:cs="Calibri"/>
+          <w:szCs w:val="22"/>
+        </w:rPr>
+        <w:t>There will be four total player slots and the first one should be made visible to the user.</w:t>
+      </w:r>
+    </w:p>
+    <w:p>
+      <w:pPr>
+        <w:pStyle w:val="ListParagraph"/>
+        <w:numPr>
+          <w:ilvl w:val="2"/>
+          <w:numId w:val="10"/>
+        </w:numPr>
+        <w:textAlignment w:val="center"/>
+        <w:rPr>
+          <w:rFonts w:ascii="Calibri" w:hAnsi="Calibri" w:cs="Calibri"/>
+          <w:szCs w:val="22"/>
+        </w:rPr>
+      </w:pPr>
+      <w:r>
+        <w:rPr>
+          <w:rFonts w:ascii="Calibri" w:hAnsi="Calibri" w:cs="Calibri"/>
+          <w:szCs w:val="22"/>
+        </w:rPr>
+        <w:t>If the user clicks on the button to add a player, an overlay will be opened prompting the user to enter this player's name and whether or not the player should be an AI bot.</w:t>
+      </w:r>
+    </w:p>
+    <w:p>
+      <w:pPr>
+        <w:pStyle w:val="ListParagraph"/>
+        <w:numPr>
+          <w:ilvl w:val="2"/>
+          <w:numId w:val="10"/>
+        </w:numPr>
+        <w:textAlignment w:val="center"/>
+        <w:rPr>
+          <w:rFonts w:ascii="Calibri" w:hAnsi="Calibri" w:cs="Calibri"/>
+          <w:szCs w:val="22"/>
+        </w:rPr>
+      </w:pPr>
+      <w:r>
+        <w:rPr>
+          <w:rFonts w:ascii="Calibri" w:hAnsi="Calibri" w:cs="Calibri"/>
+          <w:szCs w:val="22"/>
+        </w:rPr>
+        <w:t>Once the user submits these values, this player will be shown in the slot and the next button will be made available until all four slots are filled in</w:t>
+      </w:r>
+    </w:p>
+    <w:p>
+      <w:pPr>
+        <w:pStyle w:val="ListParagraph"/>
+        <w:numPr>
+          <w:ilvl w:val="2"/>
+          <w:numId w:val="10"/>
+        </w:numPr>
+        <w:textAlignment w:val="center"/>
+        <w:rPr>
+          <w:rFonts w:ascii="Calibri" w:hAnsi="Calibri" w:cs="Calibri"/>
+          <w:szCs w:val="22"/>
+        </w:rPr>
+      </w:pPr>
+      <w:r>
+        <w:rPr>
+          <w:rFonts w:ascii="Calibri" w:hAnsi="Calibri" w:cs="Calibri"/>
+          <w:szCs w:val="22"/>
+        </w:rPr>
+        <w:lastRenderedPageBreak/>
+        <w:t>If the user clicks on the remove player button, the last player added will be removed along with the newest add player button.</w:t>
+      </w:r>
+    </w:p>
+    <w:p>
+      <w:pPr>
+        <w:pStyle w:val="ListParagraph"/>
+        <w:numPr>
+          <w:ilvl w:val="2"/>
+          <w:numId w:val="10"/>
+        </w:numPr>
+        <w:textAlignment w:val="center"/>
+        <w:rPr>
+          <w:rFonts w:ascii="Calibri" w:hAnsi="Calibri" w:cs="Calibri"/>
+          <w:szCs w:val="22"/>
+        </w:rPr>
+      </w:pPr>
+      <w:r>
+        <w:rPr>
+          <w:rFonts w:ascii="Calibri" w:hAnsi="Calibri" w:cs="Calibri"/>
+          <w:szCs w:val="22"/>
+        </w:rPr>
+        <w:t>If the user clicks on the colour button for any player, an overlay will appear allowing the user to change the colour for the player they had selected. In this overlay, colours taken by other players should appear as a player icon with a lock on it. These buttons will be disabled.</w:t>
+      </w:r>
+    </w:p>
+    <w:p>
+      <w:pPr>
+        <w:pStyle w:val="ListParagraph"/>
         <w:numPr>
           <w:ilvl w:val="1"/>
           <w:numId w:val="10"/>
@@ -9841,7 +9953,119 @@
           <w:rFonts w:ascii="Calibri" w:hAnsi="Calibri" w:cs="Calibri"/>
           <w:szCs w:val="22"/>
         </w:rPr>
-        <w:t>Once creating a game, a GUI popup will appear asking the user to enter the settings. The randomness input will now be a slider element.</w:t>
+        <w:t>If the user clicks on the pause button, the game timer will stop and a pause overlay should be displayed giving the user the options:</w:t>
+      </w:r>
+    </w:p>
+    <w:p>
+      <w:pPr>
+        <w:pStyle w:val="ListParagraph"/>
+        <w:numPr>
+          <w:ilvl w:val="2"/>
+          <w:numId w:val="10"/>
+        </w:numPr>
+        <w:textAlignment w:val="center"/>
+        <w:rPr>
+          <w:rFonts w:ascii="Calibri" w:hAnsi="Calibri" w:cs="Calibri"/>
+          <w:szCs w:val="22"/>
+        </w:rPr>
+      </w:pPr>
+      <w:r>
+        <w:rPr>
+          <w:rFonts w:ascii="Calibri" w:hAnsi="Calibri" w:cs="Calibri"/>
+          <w:szCs w:val="22"/>
+        </w:rPr>
+        <w:t xml:space="preserve">Continue – the pause overlay will be destroyed and the game timer will continue. </w:t>
+      </w:r>
+    </w:p>
+    <w:p>
+      <w:pPr>
+        <w:pStyle w:val="ListParagraph"/>
+        <w:numPr>
+          <w:ilvl w:val="2"/>
+          <w:numId w:val="10"/>
+        </w:numPr>
+        <w:textAlignment w:val="center"/>
+        <w:rPr>
+          <w:rFonts w:ascii="Calibri" w:hAnsi="Calibri" w:cs="Calibri"/>
+          <w:szCs w:val="22"/>
+        </w:rPr>
+      </w:pPr>
+      <w:r>
+        <w:rPr>
+          <w:rFonts w:ascii="Calibri" w:hAnsi="Calibri" w:cs="Calibri"/>
+          <w:szCs w:val="22"/>
+        </w:rPr>
+        <w:t>Exit – the current game progress will be lost and the user will be sent back to the home screen. This button will need to be double tapped with a warning message.</w:t>
+      </w:r>
+    </w:p>
+    <w:p>
+      <w:pPr>
+        <w:pStyle w:val="ListParagraph"/>
+        <w:numPr>
+          <w:ilvl w:val="2"/>
+          <w:numId w:val="10"/>
+        </w:numPr>
+        <w:textAlignment w:val="center"/>
+        <w:rPr>
+          <w:rFonts w:ascii="Calibri" w:hAnsi="Calibri" w:cs="Calibri"/>
+          <w:szCs w:val="22"/>
+        </w:rPr>
+      </w:pPr>
+      <w:r>
+        <w:rPr>
+          <w:rFonts w:ascii="Calibri" w:hAnsi="Calibri" w:cs="Calibri"/>
+          <w:szCs w:val="22"/>
+        </w:rPr>
+        <w:t>Volume slider – the user will be able to move the volume slider to change the application volume levels</w:t>
+      </w:r>
+    </w:p>
+    <w:p>
+      <w:pPr>
+        <w:pStyle w:val="ListParagraph"/>
+        <w:numPr>
+          <w:ilvl w:val="2"/>
+          <w:numId w:val="10"/>
+        </w:numPr>
+        <w:textAlignment w:val="center"/>
+        <w:rPr>
+          <w:rFonts w:ascii="Calibri" w:hAnsi="Calibri" w:cs="Calibri"/>
+          <w:szCs w:val="22"/>
+        </w:rPr>
+      </w:pPr>
+      <w:r>
+        <w:rPr>
+          <w:rFonts w:ascii="Calibri" w:hAnsi="Calibri" w:cs="Calibri"/>
+          <w:szCs w:val="22"/>
+        </w:rPr>
+        <w:t>Mute background music</w:t>
+      </w:r>
+      <w:r>
+        <w:rPr>
+          <w:rFonts w:ascii="Calibri" w:hAnsi="Calibri" w:cs="Calibri"/>
+          <w:szCs w:val="22"/>
+        </w:rPr>
+        <w:t xml:space="preserve"> – the background music playing will be stopped</w:t>
+      </w:r>
+    </w:p>
+    <w:p>
+      <w:pPr>
+        <w:pStyle w:val="ListParagraph"/>
+        <w:numPr>
+          <w:ilvl w:val="2"/>
+          <w:numId w:val="10"/>
+        </w:numPr>
+        <w:textAlignment w:val="center"/>
+        <w:rPr>
+          <w:rFonts w:ascii="Calibri" w:hAnsi="Calibri" w:cs="Calibri"/>
+          <w:szCs w:val="22"/>
+        </w:rPr>
+      </w:pPr>
+      <w:r>
+        <w:rPr>
+          <w:rFonts w:ascii="Calibri" w:hAnsi="Calibri" w:cs="Calibri"/>
+          <w:szCs w:val="22"/>
+        </w:rPr>
+        <w:t>Mute SFX – sound effects will not be played</w:t>
       </w:r>
     </w:p>
     <w:p>
@@ -9861,79 +10085,9 @@
           <w:rFonts w:ascii="Calibri" w:hAnsi="Calibri" w:cs="Calibri"/>
           <w:szCs w:val="22"/>
         </w:rPr>
-        <w:t xml:space="preserve">The game will load the hexagonal grid with an image of </w:t>
-      </w:r>
-    </w:p>
-    <w:p>
-      <w:pPr>
-        <w:ind w:left="1260"/>
-        <w:rPr>
-          <w:rFonts w:ascii="Calibri" w:hAnsi="Calibri" w:cs="Calibri"/>
-          <w:szCs w:val="22"/>
-        </w:rPr>
-      </w:pPr>
-      <w:r>
-        <w:rPr>
-          <w:rFonts w:ascii="Calibri" w:hAnsi="Calibri" w:cs="Calibri"/>
-          <w:szCs w:val="22"/>
-        </w:rPr>
-        <w:t> </w:t>
-      </w:r>
-    </w:p>
-    <w:p>
-      <w:pPr>
-        <w:ind w:left="1260"/>
-        <w:rPr>
-          <w:rFonts w:ascii="Calibri" w:hAnsi="Calibri" w:cs="Calibri"/>
-          <w:szCs w:val="22"/>
-        </w:rPr>
-      </w:pPr>
-      <w:r>
-        <w:rPr>
-          <w:rFonts w:ascii="Calibri" w:hAnsi="Calibri" w:cs="Calibri"/>
-          <w:szCs w:val="22"/>
-        </w:rPr>
-        <w:t> </w:t>
-      </w:r>
-    </w:p>
-    <w:p>
-      <w:pPr>
-        <w:pStyle w:val="Heading3"/>
-      </w:pPr>
-      <w:bookmarkStart w:id="20" w:name="_Toc152578154"/>
-      <w:r>
-        <w:t>Accounts and Databases</w:t>
-      </w:r>
-      <w:bookmarkEnd w:id="20"/>
-    </w:p>
-    <w:p>
-      <w:pPr>
-        <w:ind w:left="720"/>
-        <w:rPr>
-          <w:color w:val="FF0000"/>
-        </w:rPr>
-      </w:pPr>
-      <w:r>
-        <w:rPr>
-          <w:color w:val="FF0000"/>
-        </w:rPr>
-        <w:t>We will see if it get here during Christmas or not but there should be enough without it</w:t>
-      </w:r>
-    </w:p>
-    <w:p>
-      <w:pPr>
-        <w:pStyle w:val="Heading3"/>
-      </w:pPr>
-      <w:bookmarkStart w:id="21" w:name="_Toc152578155"/>
-      <w:r>
-        <w:t>Final Product</w:t>
-      </w:r>
-      <w:bookmarkEnd w:id="21"/>
-      <w:r>
-        <w:t> </w:t>
-      </w:r>
-    </w:p>
-    <w:p/>
+        <w:t>Once creating a game, a GUI popup will appear asking the user to enter the settings. The randomness input will now be a slider element.</w:t>
+      </w:r>
+    </w:p>
     <w:p>
       <w:pPr>
         <w:numPr>
@@ -9941,9 +10095,17 @@
           <w:numId w:val="10"/>
         </w:numPr>
         <w:textAlignment w:val="center"/>
-      </w:pPr>
-      <w:r>
-        <w:t>The game should launch in a graphical application on a home page, with options to launch a new game, view the rules or change settings.</w:t>
+        <w:rPr>
+          <w:rFonts w:ascii="Calibri" w:hAnsi="Calibri" w:cs="Calibri"/>
+          <w:szCs w:val="22"/>
+        </w:rPr>
+      </w:pPr>
+      <w:r>
+        <w:rPr>
+          <w:rFonts w:ascii="Calibri" w:hAnsi="Calibri" w:cs="Calibri"/>
+          <w:szCs w:val="22"/>
+        </w:rPr>
+        <w:t xml:space="preserve">The game will load the hexagonal grid with an image of </w:t>
       </w:r>
     </w:p>
     <w:p>
@@ -9953,9 +10115,17 @@
           <w:numId w:val="10"/>
         </w:numPr>
         <w:textAlignment w:val="center"/>
-      </w:pPr>
-      <w:r>
-        <w:t>If the player starts a new game, they should be met with the option to create a new game or load a previous save.</w:t>
+        <w:rPr>
+          <w:rFonts w:ascii="Calibri" w:hAnsi="Calibri" w:cs="Calibri"/>
+          <w:szCs w:val="22"/>
+        </w:rPr>
+      </w:pPr>
+      <w:r>
+        <w:rPr>
+          <w:rFonts w:ascii="Calibri" w:hAnsi="Calibri" w:cs="Calibri"/>
+          <w:szCs w:val="22"/>
+        </w:rPr>
+        <w:t>At the start of the player’s turn, cards should be created in the centre of the relevant hexagons and should move through an animation to the inventory button with a collection sound effect.</w:t>
       </w:r>
     </w:p>
     <w:p>
@@ -9965,9 +10135,17 @@
           <w:numId w:val="10"/>
         </w:numPr>
         <w:textAlignment w:val="center"/>
-      </w:pPr>
-      <w:r>
-        <w:t>If they load a save, the past game should be brought back, resetting the player’s timer but keeping the turn order and board position.</w:t>
+        <w:rPr>
+          <w:rFonts w:ascii="Calibri" w:hAnsi="Calibri" w:cs="Calibri"/>
+          <w:szCs w:val="22"/>
+        </w:rPr>
+      </w:pPr>
+      <w:r>
+        <w:rPr>
+          <w:rFonts w:ascii="Calibri" w:hAnsi="Calibri" w:cs="Calibri"/>
+          <w:szCs w:val="22"/>
+        </w:rPr>
+        <w:t>All villages and cities should also have a flag with the player colour of the occupant.</w:t>
       </w:r>
     </w:p>
     <w:p>
@@ -9977,10 +10155,39 @@
           <w:numId w:val="10"/>
         </w:numPr>
         <w:textAlignment w:val="center"/>
-      </w:pPr>
-      <w:r>
-        <w:t>If they launch a new game, they should have the ability to add AI opponents to the game and should be able to give them names.</w:t>
-      </w:r>
+        <w:rPr>
+          <w:rFonts w:ascii="Calibri" w:hAnsi="Calibri" w:cs="Calibri"/>
+          <w:szCs w:val="22"/>
+        </w:rPr>
+      </w:pPr>
+      <w:r>
+        <w:rPr>
+          <w:rFonts w:ascii="Calibri" w:hAnsi="Calibri" w:cs="Calibri"/>
+          <w:szCs w:val="22"/>
+        </w:rPr>
+        <w:t>Once a player wins, the user will be sent to the victory scene where a message will be displayed congratulating the winner of the game. If the player clicks on the home button, they will be sent back to the menu page.</w:t>
+      </w:r>
+    </w:p>
+    <w:p>
+      <w:pPr>
+        <w:rPr>
+          <w:rFonts w:ascii="Calibri" w:hAnsi="Calibri" w:cs="Calibri"/>
+          <w:szCs w:val="22"/>
+        </w:rPr>
+      </w:pPr>
+    </w:p>
+    <w:p>
+      <w:pPr>
+        <w:pStyle w:val="Heading3"/>
+      </w:pPr>
+      <w:r>
+        <w:t>Load/Save</w:t>
+      </w:r>
+    </w:p>
+    <w:p>
+      <w:pPr>
+        <w:ind w:left="360"/>
+      </w:pPr>
     </w:p>
     <w:p>
       <w:pPr>
@@ -9989,9 +10196,211 @@
           <w:numId w:val="10"/>
         </w:numPr>
         <w:textAlignment w:val="center"/>
-      </w:pPr>
-      <w:r>
-        <w:t>…</w:t>
+        <w:rPr>
+          <w:rFonts w:ascii="Calibri" w:hAnsi="Calibri" w:cs="Calibri"/>
+          <w:szCs w:val="22"/>
+        </w:rPr>
+      </w:pPr>
+      <w:r>
+        <w:rPr>
+          <w:rFonts w:ascii="Calibri" w:hAnsi="Calibri" w:cs="Calibri"/>
+          <w:szCs w:val="22"/>
+        </w:rPr>
+        <w:t>When the user is pausing the game, they will be presented with the option to save the current game.</w:t>
+      </w:r>
+    </w:p>
+    <w:p>
+      <w:pPr>
+        <w:numPr>
+          <w:ilvl w:val="1"/>
+          <w:numId w:val="10"/>
+        </w:numPr>
+        <w:textAlignment w:val="center"/>
+        <w:rPr>
+          <w:rFonts w:ascii="Calibri" w:hAnsi="Calibri" w:cs="Calibri"/>
+          <w:szCs w:val="22"/>
+        </w:rPr>
+      </w:pPr>
+      <w:r>
+        <w:rPr>
+          <w:rFonts w:ascii="Calibri" w:hAnsi="Calibri" w:cs="Calibri"/>
+          <w:szCs w:val="22"/>
+        </w:rPr>
+        <w:t xml:space="preserve">A GUI overlay should appear prompting the user to click on one of four saves to choose. </w:t>
+      </w:r>
+    </w:p>
+    <w:p>
+      <w:pPr>
+        <w:numPr>
+          <w:ilvl w:val="1"/>
+          <w:numId w:val="10"/>
+        </w:numPr>
+        <w:textAlignment w:val="center"/>
+        <w:rPr>
+          <w:rFonts w:ascii="Calibri" w:hAnsi="Calibri" w:cs="Calibri"/>
+          <w:szCs w:val="22"/>
+        </w:rPr>
+      </w:pPr>
+      <w:r>
+        <w:rPr>
+          <w:rFonts w:ascii="Calibri" w:hAnsi="Calibri" w:cs="Calibri"/>
+          <w:szCs w:val="22"/>
+        </w:rPr>
+        <w:t>The main game should be serialized and stored in a file in Unity’s persistent data folder, so it may be loaded.</w:t>
+      </w:r>
+    </w:p>
+    <w:p>
+      <w:pPr>
+        <w:numPr>
+          <w:ilvl w:val="1"/>
+          <w:numId w:val="10"/>
+        </w:numPr>
+        <w:textAlignment w:val="center"/>
+        <w:rPr>
+          <w:rFonts w:ascii="Calibri" w:hAnsi="Calibri" w:cs="Calibri"/>
+          <w:szCs w:val="22"/>
+        </w:rPr>
+      </w:pPr>
+      <w:r>
+        <w:rPr>
+          <w:rFonts w:ascii="Calibri" w:hAnsi="Calibri" w:cs="Calibri"/>
+          <w:szCs w:val="22"/>
+        </w:rPr>
+        <w:t xml:space="preserve">On the home page, if the user instead attempts to load the game, </w:t>
+      </w:r>
+      <w:r>
+        <w:rPr>
+          <w:rFonts w:ascii="Calibri" w:hAnsi="Calibri" w:cs="Calibri"/>
+          <w:szCs w:val="22"/>
+        </w:rPr>
+        <w:t>the same overlay will be opened as saving however once they click on a save, that game will be loaded and the user will be sent back to the exact position when they exited.</w:t>
+      </w:r>
+    </w:p>
+    <w:p>
+      <w:pPr>
+        <w:pStyle w:val="Heading3"/>
+      </w:pPr>
+      <w:bookmarkStart w:id="19" w:name="_Toc152578155"/>
+      <w:r>
+        <w:t>Final Product</w:t>
+      </w:r>
+      <w:bookmarkEnd w:id="19"/>
+      <w:r>
+        <w:t> </w:t>
+      </w:r>
+    </w:p>
+    <w:p/>
+    <w:p>
+      <w:pPr>
+        <w:numPr>
+          <w:ilvl w:val="1"/>
+          <w:numId w:val="10"/>
+        </w:numPr>
+        <w:textAlignment w:val="center"/>
+        <w:rPr>
+          <w:rFonts w:ascii="Calibri" w:hAnsi="Calibri" w:cs="Calibri"/>
+          <w:szCs w:val="22"/>
+        </w:rPr>
+      </w:pPr>
+      <w:r>
+        <w:rPr>
+          <w:rFonts w:ascii="Calibri" w:hAnsi="Calibri" w:cs="Calibri"/>
+          <w:szCs w:val="22"/>
+        </w:rPr>
+        <w:t>The game should launch in a graphical application on a home page, with options to launch a new game, view the rules or change settings.</w:t>
+      </w:r>
+    </w:p>
+    <w:p>
+      <w:pPr>
+        <w:numPr>
+          <w:ilvl w:val="1"/>
+          <w:numId w:val="10"/>
+        </w:numPr>
+        <w:textAlignment w:val="center"/>
+        <w:rPr>
+          <w:rFonts w:ascii="Calibri" w:hAnsi="Calibri" w:cs="Calibri"/>
+          <w:szCs w:val="22"/>
+        </w:rPr>
+      </w:pPr>
+      <w:r>
+        <w:rPr>
+          <w:rFonts w:ascii="Calibri" w:hAnsi="Calibri" w:cs="Calibri"/>
+          <w:szCs w:val="22"/>
+        </w:rPr>
+        <w:t>If the player starts a new game, they should be met with the option to create a new game or load a previous save.</w:t>
+      </w:r>
+    </w:p>
+    <w:p>
+      <w:pPr>
+        <w:numPr>
+          <w:ilvl w:val="1"/>
+          <w:numId w:val="10"/>
+        </w:numPr>
+        <w:textAlignment w:val="center"/>
+        <w:rPr>
+          <w:rFonts w:ascii="Calibri" w:hAnsi="Calibri" w:cs="Calibri"/>
+          <w:szCs w:val="22"/>
+        </w:rPr>
+      </w:pPr>
+      <w:r>
+        <w:rPr>
+          <w:rFonts w:ascii="Calibri" w:hAnsi="Calibri" w:cs="Calibri"/>
+          <w:szCs w:val="22"/>
+        </w:rPr>
+        <w:t>If they load a save, the past game should be brought back, resetting the player’s timer but keeping the turn order and board position.</w:t>
+      </w:r>
+    </w:p>
+    <w:p>
+      <w:pPr>
+        <w:numPr>
+          <w:ilvl w:val="1"/>
+          <w:numId w:val="10"/>
+        </w:numPr>
+        <w:textAlignment w:val="center"/>
+        <w:rPr>
+          <w:rFonts w:ascii="Calibri" w:hAnsi="Calibri" w:cs="Calibri"/>
+          <w:szCs w:val="22"/>
+        </w:rPr>
+      </w:pPr>
+      <w:r>
+        <w:rPr>
+          <w:rFonts w:ascii="Calibri" w:hAnsi="Calibri" w:cs="Calibri"/>
+          <w:szCs w:val="22"/>
+        </w:rPr>
+        <w:t>If they launch a new game, they should have the ability to add AI opponents to the game and should be able to give them names.</w:t>
+      </w:r>
+    </w:p>
+    <w:p>
+      <w:pPr>
+        <w:numPr>
+          <w:ilvl w:val="1"/>
+          <w:numId w:val="10"/>
+        </w:numPr>
+        <w:textAlignment w:val="center"/>
+        <w:rPr>
+          <w:rFonts w:ascii="Calibri" w:hAnsi="Calibri" w:cs="Calibri"/>
+          <w:szCs w:val="22"/>
+        </w:rPr>
+      </w:pPr>
+    </w:p>
+    <w:p>
+      <w:pPr>
+        <w:numPr>
+          <w:ilvl w:val="1"/>
+          <w:numId w:val="10"/>
+        </w:numPr>
+        <w:textAlignment w:val="center"/>
+        <w:rPr>
+          <w:rFonts w:ascii="Calibri" w:hAnsi="Calibri" w:cs="Calibri"/>
+          <w:szCs w:val="22"/>
+        </w:rPr>
+      </w:pPr>
+      <w:r>
+        <w:rPr>
+          <w:rFonts w:ascii="Calibri" w:hAnsi="Calibri" w:cs="Calibri"/>
+          <w:szCs w:val="22"/>
+        </w:rPr>
+        <w:t>D</w:t>
       </w:r>
     </w:p>
     <w:p/>
@@ -10000,11 +10409,11 @@
       <w:pPr>
         <w:pStyle w:val="Heading2"/>
       </w:pPr>
-      <w:bookmarkStart w:id="22" w:name="_Toc152578156"/>
+      <w:bookmarkStart w:id="20" w:name="_Toc152578156"/>
       <w:r>
         <w:t>Modelling diagrams</w:t>
       </w:r>
-      <w:bookmarkEnd w:id="22"/>
+      <w:bookmarkEnd w:id="20"/>
     </w:p>
     <w:p>
       <w:pPr>
@@ -10126,11 +10535,12 @@
       <w:pPr>
         <w:pStyle w:val="Heading3"/>
       </w:pPr>
-      <w:bookmarkStart w:id="23" w:name="_Toc152578157"/>
-      <w:r>
+      <w:bookmarkStart w:id="21" w:name="_Toc152578157"/>
+      <w:r>
+        <w:lastRenderedPageBreak/>
         <w:t>High-level software object model</w:t>
       </w:r>
-      <w:bookmarkEnd w:id="23"/>
+      <w:bookmarkEnd w:id="21"/>
     </w:p>
     <w:p>
       <w:r>
@@ -10168,9 +10578,8 @@
         <w:rPr>
           <w:noProof/>
         </w:rPr>
-        <w:lastRenderedPageBreak/>
         <w:drawing>
-          <wp:anchor distT="0" distB="0" distL="114300" distR="114300" simplePos="0" relativeHeight="251683840" behindDoc="1" locked="0" layoutInCell="1" allowOverlap="1" wp14:anchorId="58EFD14B" wp14:editId="4B96C0EB">
+          <wp:anchor distT="0" distB="0" distL="114300" distR="114300" simplePos="0" relativeHeight="251683840" behindDoc="1" locked="0" layoutInCell="1" allowOverlap="1" wp14:anchorId="58EFD14B" wp14:editId="5A6259AF">
             <wp:simplePos x="0" y="0"/>
             <wp:positionH relativeFrom="margin">
               <wp:posOffset>84455</wp:posOffset>
@@ -10449,11 +10858,11 @@
       <w:pPr>
         <w:pStyle w:val="Heading3"/>
       </w:pPr>
-      <w:bookmarkStart w:id="24" w:name="_Toc152578158"/>
+      <w:bookmarkStart w:id="22" w:name="_Toc152578158"/>
       <w:r>
         <w:t>Flowchart through program</w:t>
       </w:r>
-      <w:bookmarkEnd w:id="24"/>
+      <w:bookmarkEnd w:id="22"/>
     </w:p>
     <w:p>
       <w:pPr>
@@ -10494,6 +10903,7 @@
           <w:noProof/>
           <w:color w:val="FF0000"/>
         </w:rPr>
+        <w:lastRenderedPageBreak/>
         <w:drawing>
           <wp:anchor distT="0" distB="0" distL="114300" distR="114300" simplePos="0" relativeHeight="251682816" behindDoc="1" locked="0" layoutInCell="1" allowOverlap="1" wp14:anchorId="686FE55B" wp14:editId="29243B2D">
             <wp:simplePos x="0" y="0"/>
@@ -10618,7 +11028,6 @@
           <w:noProof/>
           <w:color w:val="FF0000"/>
         </w:rPr>
-        <w:lastRenderedPageBreak/>
         <w:drawing>
           <wp:inline distT="0" distB="0" distL="0" distR="0" wp14:anchorId="725125BD" wp14:editId="7AC26C5F">
             <wp:extent cx="6479540" cy="3473450"/>
@@ -10704,6 +11113,7 @@
           <w:b/>
           <w:color w:val="FF0000"/>
         </w:rPr>
+        <w:lastRenderedPageBreak/>
         <w:t>Important read – Examiners Report</w:t>
       </w:r>
     </w:p>
@@ -10735,7 +11145,7 @@
       <w:pPr>
         <w:pStyle w:val="Heading1"/>
       </w:pPr>
-      <w:bookmarkStart w:id="25" w:name="_Toc152578159"/>
+      <w:bookmarkStart w:id="23" w:name="_Toc152578159"/>
       <w:r>
         <w:lastRenderedPageBreak/>
         <w:t>Design</w:t>
@@ -10752,7 +11162,7 @@
       <w:r>
         <w:t xml:space="preserve"> marks)</w:t>
       </w:r>
-      <w:bookmarkEnd w:id="25"/>
+      <w:bookmarkEnd w:id="23"/>
     </w:p>
     <w:p>
       <w:r>
@@ -10961,7 +11371,7 @@
       <w:pPr>
         <w:pStyle w:val="Heading2"/>
       </w:pPr>
-      <w:bookmarkStart w:id="26" w:name="_Toc152578160"/>
+      <w:bookmarkStart w:id="24" w:name="_Toc152578160"/>
       <w:r>
         <w:t>S</w:t>
       </w:r>
@@ -10971,7 +11381,7 @@
       <w:r>
         <w:t xml:space="preserve"> overview</w:t>
       </w:r>
-      <w:bookmarkEnd w:id="26"/>
+      <w:bookmarkEnd w:id="24"/>
     </w:p>
     <w:p>
       <w:pPr>
@@ -11532,11 +11942,11 @@
       <w:pPr>
         <w:pStyle w:val="Heading2"/>
       </w:pPr>
-      <w:bookmarkStart w:id="27" w:name="_Toc152578161"/>
+      <w:bookmarkStart w:id="25" w:name="_Toc152578161"/>
       <w:r>
         <w:t>Data structures</w:t>
       </w:r>
-      <w:bookmarkEnd w:id="27"/>
+      <w:bookmarkEnd w:id="25"/>
     </w:p>
     <w:p/>
     <w:p>
@@ -11616,11 +12026,11 @@
       <w:pPr>
         <w:pStyle w:val="Heading3"/>
       </w:pPr>
-      <w:bookmarkStart w:id="28" w:name="_Toc152578162"/>
+      <w:bookmarkStart w:id="26" w:name="_Toc152578162"/>
       <w:r>
         <w:t>Tree</w:t>
       </w:r>
-      <w:bookmarkEnd w:id="28"/>
+      <w:bookmarkEnd w:id="26"/>
     </w:p>
     <w:p/>
     <w:p>
@@ -11710,11 +12120,11 @@
       <w:pPr>
         <w:pStyle w:val="Heading3"/>
       </w:pPr>
-      <w:bookmarkStart w:id="29" w:name="_Toc152578163"/>
+      <w:bookmarkStart w:id="27" w:name="_Toc152578163"/>
       <w:r>
         <w:t>Graph</w:t>
       </w:r>
-      <w:bookmarkEnd w:id="29"/>
+      <w:bookmarkEnd w:id="27"/>
     </w:p>
     <w:p/>
     <w:p>
@@ -12280,14 +12690,14 @@
       <w:pPr>
         <w:pStyle w:val="Heading3"/>
       </w:pPr>
-      <w:bookmarkStart w:id="30" w:name="_Toc152578164"/>
+      <w:bookmarkStart w:id="28" w:name="_Toc152578164"/>
       <w:r>
         <w:t>Stack</w:t>
       </w:r>
       <w:r>
         <w:t>s</w:t>
       </w:r>
-      <w:bookmarkEnd w:id="30"/>
+      <w:bookmarkEnd w:id="28"/>
     </w:p>
     <w:p/>
     <w:p>
@@ -12316,12 +12726,12 @@
       <w:pPr>
         <w:pStyle w:val="Heading2"/>
       </w:pPr>
-      <w:bookmarkStart w:id="31" w:name="_Toc152578165"/>
+      <w:bookmarkStart w:id="29" w:name="_Toc152578165"/>
       <w:r>
         <w:lastRenderedPageBreak/>
         <w:t>Algorithms</w:t>
       </w:r>
-      <w:bookmarkEnd w:id="31"/>
+      <w:bookmarkEnd w:id="29"/>
     </w:p>
     <w:p>
       <w:pPr>
@@ -12469,11 +12879,11 @@
       <w:pPr>
         <w:pStyle w:val="Heading3"/>
       </w:pPr>
-      <w:bookmarkStart w:id="32" w:name="_Toc152578166"/>
+      <w:bookmarkStart w:id="30" w:name="_Toc152578166"/>
       <w:r>
         <w:t>BRS</w:t>
       </w:r>
-      <w:bookmarkEnd w:id="32"/>
+      <w:bookmarkEnd w:id="30"/>
     </w:p>
     <w:p/>
     <w:p>
@@ -13692,12 +14102,12 @@
       <w:pPr>
         <w:pStyle w:val="Heading3"/>
       </w:pPr>
-      <w:bookmarkStart w:id="33" w:name="_Toc152578167"/>
+      <w:bookmarkStart w:id="31" w:name="_Toc152578167"/>
       <w:r>
         <w:lastRenderedPageBreak/>
         <w:t>Djikstra’s</w:t>
       </w:r>
-      <w:bookmarkEnd w:id="33"/>
+      <w:bookmarkEnd w:id="31"/>
     </w:p>
     <w:p/>
     <w:p>
@@ -14549,14 +14959,14 @@
       <w:pPr>
         <w:pStyle w:val="Heading2"/>
       </w:pPr>
-      <w:bookmarkStart w:id="34" w:name="_Toc152578168"/>
+      <w:bookmarkStart w:id="32" w:name="_Toc152578168"/>
       <w:r>
         <w:t xml:space="preserve">File </w:t>
       </w:r>
       <w:r>
         <w:t>structure and organisation</w:t>
       </w:r>
-      <w:bookmarkEnd w:id="34"/>
+      <w:bookmarkEnd w:id="32"/>
     </w:p>
     <w:p/>
     <w:p>
@@ -14637,11 +15047,11 @@
       <w:pPr>
         <w:pStyle w:val="Heading2"/>
       </w:pPr>
-      <w:bookmarkStart w:id="35" w:name="_Toc152578169"/>
+      <w:bookmarkStart w:id="33" w:name="_Toc152578169"/>
       <w:r>
         <w:t>Database design</w:t>
       </w:r>
-      <w:bookmarkEnd w:id="35"/>
+      <w:bookmarkEnd w:id="33"/>
     </w:p>
     <w:p/>
     <w:p>
@@ -14751,11 +15161,11 @@
       <w:pPr>
         <w:pStyle w:val="Heading3"/>
       </w:pPr>
-      <w:bookmarkStart w:id="36" w:name="_Toc152578170"/>
+      <w:bookmarkStart w:id="34" w:name="_Toc152578170"/>
       <w:r>
         <w:t>SQL queries</w:t>
       </w:r>
-      <w:bookmarkEnd w:id="36"/>
+      <w:bookmarkEnd w:id="34"/>
     </w:p>
     <w:p>
       <w:pPr>
@@ -14838,14 +15248,14 @@
       <w:pPr>
         <w:pStyle w:val="Heading2"/>
       </w:pPr>
-      <w:bookmarkStart w:id="37" w:name="_Toc152578171"/>
+      <w:bookmarkStart w:id="35" w:name="_Toc152578171"/>
       <w:r>
         <w:t>User i</w:t>
       </w:r>
       <w:r>
         <w:t>nterface design</w:t>
       </w:r>
-      <w:bookmarkEnd w:id="37"/>
+      <w:bookmarkEnd w:id="35"/>
       <w:r>
         <w:t xml:space="preserve"> </w:t>
       </w:r>
@@ -14899,11 +15309,11 @@
       <w:pPr>
         <w:pStyle w:val="Heading3"/>
       </w:pPr>
-      <w:bookmarkStart w:id="38" w:name="_Toc152578172"/>
+      <w:bookmarkStart w:id="36" w:name="_Toc152578172"/>
       <w:r>
         <w:t>Home Screen</w:t>
       </w:r>
-      <w:bookmarkEnd w:id="38"/>
+      <w:bookmarkEnd w:id="36"/>
     </w:p>
     <w:p>
       <w:pPr>
@@ -15040,11 +15450,11 @@
       <w:pPr>
         <w:pStyle w:val="Heading3"/>
       </w:pPr>
-      <w:bookmarkStart w:id="39" w:name="_Toc152578173"/>
+      <w:bookmarkStart w:id="37" w:name="_Toc152578173"/>
       <w:r>
         <w:t>Game Screen and overlay</w:t>
       </w:r>
-      <w:bookmarkEnd w:id="39"/>
+      <w:bookmarkEnd w:id="37"/>
       <w:r>
         <w:t>s</w:t>
       </w:r>
@@ -15504,11 +15914,11 @@
       <w:pPr>
         <w:pStyle w:val="Heading2"/>
       </w:pPr>
-      <w:bookmarkStart w:id="40" w:name="_Toc152578174"/>
+      <w:bookmarkStart w:id="38" w:name="_Toc152578174"/>
       <w:r>
         <w:t>User guide</w:t>
       </w:r>
-      <w:bookmarkEnd w:id="40"/>
+      <w:bookmarkEnd w:id="38"/>
     </w:p>
     <w:p/>
     <w:p>
@@ -15661,7 +16071,7 @@
           <w:i/>
         </w:rPr>
       </w:pPr>
-      <w:bookmarkStart w:id="41" w:name="_Toc152578175"/>
+      <w:bookmarkStart w:id="39" w:name="_Toc152578175"/>
       <w:r>
         <w:lastRenderedPageBreak/>
         <w:t>Technical Solution</w:t>
@@ -15687,17 +16097,17 @@
         </w:rPr>
         <w:t xml:space="preserve"> marks)</w:t>
       </w:r>
-      <w:bookmarkEnd w:id="41"/>
+      <w:bookmarkEnd w:id="39"/>
     </w:p>
     <w:p>
       <w:pPr>
         <w:pStyle w:val="Heading2"/>
       </w:pPr>
-      <w:bookmarkStart w:id="42" w:name="_Toc152578176"/>
+      <w:bookmarkStart w:id="40" w:name="_Toc152578176"/>
       <w:r>
         <w:t>Completeness Section</w:t>
       </w:r>
-      <w:bookmarkEnd w:id="42"/>
+      <w:bookmarkEnd w:id="40"/>
     </w:p>
     <w:p>
       <w:pPr>
@@ -15847,11 +16257,11 @@
       <w:pPr>
         <w:pStyle w:val="Heading2"/>
       </w:pPr>
-      <w:bookmarkStart w:id="43" w:name="_Toc152578177"/>
+      <w:bookmarkStart w:id="41" w:name="_Toc152578177"/>
       <w:r>
         <w:t>Technical Skills Section</w:t>
       </w:r>
-      <w:bookmarkEnd w:id="43"/>
+      <w:bookmarkEnd w:id="41"/>
     </w:p>
     <w:p>
       <w:pPr>
@@ -16024,11 +16434,11 @@
       <w:pPr>
         <w:pStyle w:val="Heading3"/>
       </w:pPr>
-      <w:bookmarkStart w:id="44" w:name="_Toc152578178"/>
+      <w:bookmarkStart w:id="42" w:name="_Toc152578178"/>
       <w:r>
         <w:t>Overview Guide</w:t>
       </w:r>
-      <w:bookmarkEnd w:id="44"/>
+      <w:bookmarkEnd w:id="42"/>
     </w:p>
     <w:p>
       <w:pPr>
@@ -16627,11 +17037,11 @@
       <w:pPr>
         <w:pStyle w:val="Heading3"/>
       </w:pPr>
-      <w:bookmarkStart w:id="45" w:name="_Toc152578179"/>
+      <w:bookmarkStart w:id="43" w:name="_Toc152578179"/>
       <w:r>
         <w:t>Code listing</w:t>
       </w:r>
-      <w:bookmarkEnd w:id="45"/>
+      <w:bookmarkEnd w:id="43"/>
     </w:p>
     <w:p>
       <w:pPr>
@@ -16701,7 +17111,7 @@
       <w:pPr>
         <w:pStyle w:val="Heading1"/>
       </w:pPr>
-      <w:bookmarkStart w:id="46" w:name="_Toc152578180"/>
+      <w:bookmarkStart w:id="44" w:name="_Toc152578180"/>
       <w:r>
         <w:lastRenderedPageBreak/>
         <w:t>System testing</w:t>
@@ -16727,17 +17137,17 @@
         </w:rPr>
         <w:t xml:space="preserve"> marks)</w:t>
       </w:r>
-      <w:bookmarkEnd w:id="46"/>
+      <w:bookmarkEnd w:id="44"/>
     </w:p>
     <w:p>
       <w:pPr>
         <w:pStyle w:val="Heading2"/>
       </w:pPr>
-      <w:bookmarkStart w:id="47" w:name="_Toc152578181"/>
+      <w:bookmarkStart w:id="45" w:name="_Toc152578181"/>
       <w:r>
         <w:t>Test plan</w:t>
       </w:r>
-      <w:bookmarkEnd w:id="47"/>
+      <w:bookmarkEnd w:id="45"/>
     </w:p>
     <w:p/>
     <w:tbl>
@@ -16895,11 +17305,11 @@
       <w:pPr>
         <w:pStyle w:val="Heading2"/>
       </w:pPr>
-      <w:bookmarkStart w:id="48" w:name="_Toc152578182"/>
+      <w:bookmarkStart w:id="46" w:name="_Toc152578182"/>
       <w:r>
         <w:t>Testing Videos</w:t>
       </w:r>
-      <w:bookmarkEnd w:id="48"/>
+      <w:bookmarkEnd w:id="46"/>
     </w:p>
     <w:p>
       <w:pPr>
@@ -16973,7 +17383,7 @@
       <w:pPr>
         <w:pStyle w:val="Heading1"/>
       </w:pPr>
-      <w:bookmarkStart w:id="49" w:name="_Toc152578183"/>
+      <w:bookmarkStart w:id="47" w:name="_Toc152578183"/>
       <w:r>
         <w:lastRenderedPageBreak/>
         <w:t>Evaluation</w:t>
@@ -16999,72 +17409,72 @@
         </w:rPr>
         <w:t xml:space="preserve"> marks)</w:t>
       </w:r>
+      <w:bookmarkEnd w:id="47"/>
+    </w:p>
+    <w:p>
+      <w:pPr>
+        <w:pStyle w:val="Heading2"/>
+      </w:pPr>
+      <w:bookmarkStart w:id="48" w:name="_Toc152578184"/>
+      <w:r>
+        <w:t xml:space="preserve">Comparison of project performance against </w:t>
+      </w:r>
+      <w:r>
+        <w:t xml:space="preserve">the </w:t>
+      </w:r>
+      <w:r>
+        <w:t>objectives</w:t>
+      </w:r>
+      <w:bookmarkEnd w:id="48"/>
+    </w:p>
+    <w:p>
+      <w:pPr>
+        <w:pStyle w:val="Heading2"/>
+      </w:pPr>
+      <w:bookmarkStart w:id="49" w:name="_Toc152578185"/>
+      <w:r>
+        <w:t>Effectiveness of the solution</w:t>
+      </w:r>
       <w:bookmarkEnd w:id="49"/>
     </w:p>
     <w:p>
       <w:pPr>
         <w:pStyle w:val="Heading2"/>
       </w:pPr>
-      <w:bookmarkStart w:id="50" w:name="_Toc152578184"/>
-      <w:r>
-        <w:t xml:space="preserve">Comparison of project performance against </w:t>
-      </w:r>
-      <w:r>
-        <w:t xml:space="preserve">the </w:t>
-      </w:r>
-      <w:r>
-        <w:t>objectives</w:t>
+      <w:bookmarkStart w:id="50" w:name="_Toc152578186"/>
+      <w:r>
+        <w:t>Analysis of user feedback</w:t>
       </w:r>
       <w:bookmarkEnd w:id="50"/>
     </w:p>
     <w:p>
       <w:pPr>
+        <w:rPr>
+          <w:color w:val="FF0000"/>
+        </w:rPr>
+      </w:pPr>
+      <w:r>
+        <w:rPr>
+          <w:color w:val="FF0000"/>
+        </w:rPr>
+        <w:t>This should include the original user who was involved at the analysis stage</w:t>
+      </w:r>
+    </w:p>
+    <w:p>
+      <w:pPr>
         <w:pStyle w:val="Heading2"/>
       </w:pPr>
-      <w:bookmarkStart w:id="51" w:name="_Toc152578185"/>
-      <w:r>
-        <w:t>Effectiveness of the solution</w:t>
+      <w:bookmarkStart w:id="51" w:name="_Toc152578187"/>
+      <w:r>
+        <w:t xml:space="preserve">Possible </w:t>
+      </w:r>
+      <w:r>
+        <w:t>improvements</w:t>
       </w:r>
       <w:bookmarkEnd w:id="51"/>
     </w:p>
     <w:p>
       <w:pPr>
-        <w:pStyle w:val="Heading2"/>
-      </w:pPr>
-      <w:bookmarkStart w:id="52" w:name="_Toc152578186"/>
-      <w:r>
-        <w:t>Analysis of user feedback</w:t>
-      </w:r>
-      <w:bookmarkEnd w:id="52"/>
-    </w:p>
-    <w:p>
-      <w:pPr>
-        <w:rPr>
-          <w:color w:val="FF0000"/>
-        </w:rPr>
-      </w:pPr>
-      <w:r>
-        <w:rPr>
-          <w:color w:val="FF0000"/>
-        </w:rPr>
-        <w:t>This should include the original user who was involved at the analysis stage</w:t>
-      </w:r>
-    </w:p>
-    <w:p>
-      <w:pPr>
-        <w:pStyle w:val="Heading2"/>
-      </w:pPr>
-      <w:bookmarkStart w:id="53" w:name="_Toc152578187"/>
-      <w:r>
-        <w:t xml:space="preserve">Possible </w:t>
-      </w:r>
-      <w:r>
-        <w:t>improvements</w:t>
-      </w:r>
-      <w:bookmarkEnd w:id="53"/>
-    </w:p>
-    <w:p>
-      <w:pPr>
         <w:rPr>
           <w:color w:val="FF0000"/>
         </w:rPr>
@@ -17081,33 +17491,33 @@
       <w:pPr>
         <w:pStyle w:val="Heading1"/>
       </w:pPr>
-      <w:bookmarkStart w:id="54" w:name="_Toc152578188"/>
+      <w:bookmarkStart w:id="52" w:name="_Toc152578188"/>
       <w:r>
         <w:lastRenderedPageBreak/>
         <w:t>Appendix</w:t>
       </w:r>
+      <w:bookmarkEnd w:id="52"/>
+    </w:p>
+    <w:p>
+      <w:pPr>
+        <w:pStyle w:val="Heading2"/>
+      </w:pPr>
+      <w:bookmarkStart w:id="53" w:name="_Toc152578189"/>
+      <w:r>
+        <w:t>Git log</w:t>
+      </w:r>
+      <w:bookmarkEnd w:id="53"/>
+    </w:p>
+    <w:p/>
+    <w:p>
+      <w:pPr>
+        <w:pStyle w:val="Heading2"/>
+      </w:pPr>
+      <w:bookmarkStart w:id="54" w:name="_Toc152578190"/>
+      <w:r>
+        <w:t>References to web sites or other resources used</w:t>
+      </w:r>
       <w:bookmarkEnd w:id="54"/>
-    </w:p>
-    <w:p>
-      <w:pPr>
-        <w:pStyle w:val="Heading2"/>
-      </w:pPr>
-      <w:bookmarkStart w:id="55" w:name="_Toc152578189"/>
-      <w:r>
-        <w:t>Git log</w:t>
-      </w:r>
-      <w:bookmarkEnd w:id="55"/>
-    </w:p>
-    <w:p/>
-    <w:p>
-      <w:pPr>
-        <w:pStyle w:val="Heading2"/>
-      </w:pPr>
-      <w:bookmarkStart w:id="56" w:name="_Toc152578190"/>
-      <w:r>
-        <w:t>References to web sites or other resources used</w:t>
-      </w:r>
-      <w:bookmarkEnd w:id="56"/>
     </w:p>
     <w:p>
       <w:pPr>
@@ -17302,7 +17712,7 @@
       <w:rPr>
         <w:noProof/>
       </w:rPr>
-      <w:t>13/12/2023</w:t>
+      <w:t>08/01/2024</w:t>
     </w:r>
     <w:r>
       <w:fldChar w:fldCharType="end"/>
@@ -17868,20 +18278,17 @@
   <w:abstractNum w:abstractNumId="3" w15:restartNumberingAfterBreak="0">
     <w:nsid w:val="2A594A1A"/>
     <w:multiLevelType w:val="multilevel"/>
-    <w:tmpl w:val="213EA5D0"/>
+    <w:tmpl w:val="95D6C4B8"/>
     <w:lvl w:ilvl="0">
       <w:start w:val="1"/>
-      <w:numFmt w:val="bullet"/>
-      <w:lvlText w:val=""/>
+      <w:numFmt w:val="decimal"/>
+      <w:lvlText w:val="%1."/>
       <w:lvlJc w:val="left"/>
       <w:pPr>
-        <w:tabs>
-          <w:tab w:val="num" w:pos="720"/>
-        </w:tabs>
-        <w:ind w:left="720" w:hanging="360"/>
+        <w:ind w:left="360" w:hanging="360"/>
       </w:pPr>
       <w:rPr>
-        <w:rFonts w:ascii="Symbol" w:hAnsi="Symbol" w:hint="default"/>
+        <w:rFonts w:hint="default"/>
         <w:sz w:val="20"/>
       </w:rPr>
     </w:lvl>
@@ -17891,121 +18298,93 @@
       <w:lvlText w:val="%2."/>
       <w:lvlJc w:val="left"/>
       <w:pPr>
-        <w:tabs>
-          <w:tab w:val="num" w:pos="1440"/>
-        </w:tabs>
-        <w:ind w:left="1440" w:hanging="360"/>
+        <w:ind w:left="720" w:hanging="360"/>
       </w:pPr>
     </w:lvl>
-    <w:lvl w:ilvl="2" w:tentative="1">
+    <w:lvl w:ilvl="2">
       <w:start w:val="1"/>
-      <w:numFmt w:val="bullet"/>
-      <w:lvlText w:val=""/>
+      <w:numFmt w:val="lowerLetter"/>
+      <w:lvlText w:val="%3."/>
       <w:lvlJc w:val="left"/>
       <w:pPr>
-        <w:tabs>
-          <w:tab w:val="num" w:pos="2160"/>
-        </w:tabs>
-        <w:ind w:left="2160" w:hanging="360"/>
+        <w:ind w:left="1069" w:hanging="360"/>
+      </w:pPr>
+    </w:lvl>
+    <w:lvl w:ilvl="3">
+      <w:start w:val="1"/>
+      <w:numFmt w:val="decimal"/>
+      <w:lvlText w:val="%1.%2.%3.%4."/>
+      <w:lvlJc w:val="left"/>
+      <w:pPr>
+        <w:ind w:left="1728" w:hanging="648"/>
       </w:pPr>
       <w:rPr>
-        <w:rFonts w:ascii="Wingdings" w:hAnsi="Wingdings" w:hint="default"/>
+        <w:rFonts w:hint="default"/>
         <w:sz w:val="20"/>
       </w:rPr>
     </w:lvl>
-    <w:lvl w:ilvl="3" w:tentative="1">
+    <w:lvl w:ilvl="4">
       <w:start w:val="1"/>
-      <w:numFmt w:val="bullet"/>
-      <w:lvlText w:val=""/>
+      <w:numFmt w:val="decimal"/>
+      <w:lvlText w:val="%1.%2.%3.%4.%5."/>
       <w:lvlJc w:val="left"/>
       <w:pPr>
-        <w:tabs>
-          <w:tab w:val="num" w:pos="2880"/>
-        </w:tabs>
-        <w:ind w:left="2880" w:hanging="360"/>
+        <w:ind w:left="2232" w:hanging="792"/>
       </w:pPr>
       <w:rPr>
-        <w:rFonts w:ascii="Wingdings" w:hAnsi="Wingdings" w:hint="default"/>
+        <w:rFonts w:hint="default"/>
         <w:sz w:val="20"/>
       </w:rPr>
     </w:lvl>
-    <w:lvl w:ilvl="4" w:tentative="1">
+    <w:lvl w:ilvl="5">
       <w:start w:val="1"/>
-      <w:numFmt w:val="bullet"/>
-      <w:lvlText w:val=""/>
+      <w:numFmt w:val="decimal"/>
+      <w:lvlText w:val="%1.%2.%3.%4.%5.%6."/>
       <w:lvlJc w:val="left"/>
       <w:pPr>
-        <w:tabs>
-          <w:tab w:val="num" w:pos="3600"/>
-        </w:tabs>
-        <w:ind w:left="3600" w:hanging="360"/>
+        <w:ind w:left="2736" w:hanging="936"/>
       </w:pPr>
       <w:rPr>
-        <w:rFonts w:ascii="Wingdings" w:hAnsi="Wingdings" w:hint="default"/>
+        <w:rFonts w:hint="default"/>
         <w:sz w:val="20"/>
       </w:rPr>
     </w:lvl>
-    <w:lvl w:ilvl="5" w:tentative="1">
+    <w:lvl w:ilvl="6">
       <w:start w:val="1"/>
-      <w:numFmt w:val="bullet"/>
-      <w:lvlText w:val=""/>
+      <w:numFmt w:val="decimal"/>
+      <w:lvlText w:val="%1.%2.%3.%4.%5.%6.%7."/>
       <w:lvlJc w:val="left"/>
       <w:pPr>
-        <w:tabs>
-          <w:tab w:val="num" w:pos="4320"/>
-        </w:tabs>
-        <w:ind w:left="4320" w:hanging="360"/>
+        <w:ind w:left="3240" w:hanging="1080"/>
       </w:pPr>
       <w:rPr>
-        <w:rFonts w:ascii="Wingdings" w:hAnsi="Wingdings" w:hint="default"/>
+        <w:rFonts w:hint="default"/>
         <w:sz w:val="20"/>
       </w:rPr>
     </w:lvl>
-    <w:lvl w:ilvl="6" w:tentative="1">
+    <w:lvl w:ilvl="7">
       <w:start w:val="1"/>
-      <w:numFmt w:val="bullet"/>
-      <w:lvlText w:val=""/>
+      <w:numFmt w:val="decimal"/>
+      <w:lvlText w:val="%1.%2.%3.%4.%5.%6.%7.%8."/>
       <w:lvlJc w:val="left"/>
       <w:pPr>
-        <w:tabs>
-          <w:tab w:val="num" w:pos="5040"/>
-        </w:tabs>
-        <w:ind w:left="5040" w:hanging="360"/>
+        <w:ind w:left="3744" w:hanging="1224"/>
       </w:pPr>
       <w:rPr>
-        <w:rFonts w:ascii="Wingdings" w:hAnsi="Wingdings" w:hint="default"/>
+        <w:rFonts w:hint="default"/>
         <w:sz w:val="20"/>
       </w:rPr>
     </w:lvl>
-    <w:lvl w:ilvl="7" w:tentative="1">
+    <w:lvl w:ilvl="8">
       <w:start w:val="1"/>
-      <w:numFmt w:val="bullet"/>
-      <w:lvlText w:val=""/>
+      <w:numFmt w:val="decimal"/>
+      <w:lvlText w:val="%1.%2.%3.%4.%5.%6.%7.%8.%9."/>
       <w:lvlJc w:val="left"/>
       <w:pPr>
-        <w:tabs>
-          <w:tab w:val="num" w:pos="5760"/>
-        </w:tabs>
-        <w:ind w:left="5760" w:hanging="360"/>
+        <w:ind w:left="4320" w:hanging="1440"/>
       </w:pPr>
       <w:rPr>
-        <w:rFonts w:ascii="Wingdings" w:hAnsi="Wingdings" w:hint="default"/>
-        <w:sz w:val="20"/>
-      </w:rPr>
-    </w:lvl>
-    <w:lvl w:ilvl="8" w:tentative="1">
-      <w:start w:val="1"/>
-      <w:numFmt w:val="bullet"/>
-      <w:lvlText w:val=""/>
-      <w:lvlJc w:val="left"/>
-      <w:pPr>
-        <w:tabs>
-          <w:tab w:val="num" w:pos="6480"/>
-        </w:tabs>
-        <w:ind w:left="6480" w:hanging="360"/>
-      </w:pPr>
-      <w:rPr>
-        <w:rFonts w:ascii="Wingdings" w:hAnsi="Wingdings" w:hint="default"/>
+        <w:rFonts w:hint="default"/>
         <w:sz w:val="20"/>
       </w:rPr>
     </w:lvl>
@@ -19445,9 +19824,6 @@
   </w:num>
   <w:num w:numId="10" w16cid:durableId="271516853">
     <w:abstractNumId w:val="3"/>
-    <w:lvlOverride w:ilvl="1">
-      <w:startOverride w:val="1"/>
-    </w:lvlOverride>
   </w:num>
   <w:num w:numId="11" w16cid:durableId="168958122">
     <w:abstractNumId w:val="13"/>
@@ -19779,7 +20155,7 @@
   <w:style w:type="paragraph" w:default="1" w:styleId="Normal">
     <w:name w:val="Normal"/>
     <w:qFormat/>
-    <w:rsid w:val="006579C4"/>
+    <w:rsid w:val="003A3433"/>
     <w:rPr>
       <w:rFonts w:ascii="Arial" w:hAnsi="Arial"/>
       <w:sz w:val="22"/>
@@ -20734,19 +21110,6 @@
 </file>
 
 <file path=customXml/item1.xml><?xml version="1.0" encoding="utf-8"?>
-<LongProperties xmlns="http://schemas.microsoft.com/office/2006/metadata/longProperties"/>
-</file>
-
-<file path=customXml/item2.xml><?xml version="1.0" encoding="utf-8"?>
-<?mso-contentType ?>
-<FormTemplates xmlns="http://schemas.microsoft.com/sharepoint/v3/contenttype/forms">
-  <Display>DocumentLibraryForm</Display>
-  <Edit>DocumentLibraryForm</Edit>
-  <New>DocumentLibraryForm</New>
-</FormTemplates>
-</file>
-
-<file path=customXml/item3.xml><?xml version="1.0" encoding="utf-8"?>
 <ct:contentTypeSchema xmlns:ct="http://schemas.microsoft.com/office/2006/metadata/contentType" xmlns:ma="http://schemas.microsoft.com/office/2006/metadata/properties/metaAttributes" ct:_="" ma:_="" ma:contentTypeName="Document" ma:contentTypeID="0x0101008281931CE231E144B1DC69A3921D5CBC" ma:contentTypeVersion="39" ma:contentTypeDescription="Create a new document." ma:contentTypeScope="" ma:versionID="5dab1c5dfa2dc68f116fc557bf0dc750">
   <xsd:schema xmlns:xsd="http://www.w3.org/2001/XMLSchema" xmlns:xs="http://www.w3.org/2001/XMLSchema" xmlns:p="http://schemas.microsoft.com/office/2006/metadata/properties" xmlns:ns2="e2784f0b-6a74-4f1d-acc8-a11e07359f89" xmlns:ns3="cd1dd13b-b303-4e73-b69f-c811a36de08d" targetNamespace="http://schemas.microsoft.com/office/2006/metadata/properties" ma:root="true" ma:fieldsID="fc95316f34a7d107e822e49181f04a7c" ns2:_="" ns3:_="">
     <xsd:import namespace="e2784f0b-6a74-4f1d-acc8-a11e07359f89"/>
@@ -21225,23 +21588,20 @@
 </ct:contentTypeSchema>
 </file>
 
-<file path=customXml/itemProps1.xml><?xml version="1.0" encoding="utf-8"?>
-<ds:datastoreItem xmlns:ds="http://schemas.openxmlformats.org/officeDocument/2006/customXml" ds:itemID="{36469BF3-8F16-4BFD-9BBD-2AFAA111B2DE}">
-  <ds:schemaRefs>
-    <ds:schemaRef ds:uri="http://schemas.microsoft.com/office/2006/metadata/longProperties"/>
-  </ds:schemaRefs>
-</ds:datastoreItem>
+<file path=customXml/item2.xml><?xml version="1.0" encoding="utf-8"?>
+<?mso-contentType ?>
+<FormTemplates xmlns="http://schemas.microsoft.com/sharepoint/v3/contenttype/forms">
+  <Display>DocumentLibraryForm</Display>
+  <Edit>DocumentLibraryForm</Edit>
+  <New>DocumentLibraryForm</New>
+</FormTemplates>
 </file>
 
-<file path=customXml/itemProps2.xml><?xml version="1.0" encoding="utf-8"?>
-<ds:datastoreItem xmlns:ds="http://schemas.openxmlformats.org/officeDocument/2006/customXml" ds:itemID="{221D5626-BDE6-44A6-961F-8C4EE752F571}">
-  <ds:schemaRefs>
-    <ds:schemaRef ds:uri="http://schemas.microsoft.com/sharepoint/v3/contenttype/forms"/>
-  </ds:schemaRefs>
-</ds:datastoreItem>
+<file path=customXml/item3.xml><?xml version="1.0" encoding="utf-8"?>
+<LongProperties xmlns="http://schemas.microsoft.com/office/2006/metadata/longProperties"/>
 </file>
 
-<file path=customXml/itemProps3.xml><?xml version="1.0" encoding="utf-8"?>
+<file path=customXml/itemProps1.xml><?xml version="1.0" encoding="utf-8"?>
 <ds:datastoreItem xmlns:ds="http://schemas.openxmlformats.org/officeDocument/2006/customXml" ds:itemID="{396EBEAB-07AB-408A-8989-8E15A3A72B0A}">
   <ds:schemaRefs>
     <ds:schemaRef ds:uri="http://schemas.microsoft.com/office/2006/metadata/contentType"/>
@@ -21258,4 +21618,20 @@
     <ds:schemaRef ds:uri="http://schemas.microsoft.com/internal/obd"/>
   </ds:schemaRefs>
 </ds:datastoreItem>
+</file>
+
+<file path=customXml/itemProps2.xml><?xml version="1.0" encoding="utf-8"?>
+<ds:datastoreItem xmlns:ds="http://schemas.openxmlformats.org/officeDocument/2006/customXml" ds:itemID="{221D5626-BDE6-44A6-961F-8C4EE752F571}">
+  <ds:schemaRefs>
+    <ds:schemaRef ds:uri="http://schemas.microsoft.com/sharepoint/v3/contenttype/forms"/>
+  </ds:schemaRefs>
+</ds:datastoreItem>
+</file>
+
+<file path=customXml/itemProps3.xml><?xml version="1.0" encoding="utf-8"?>
+<ds:datastoreItem xmlns:ds="http://schemas.openxmlformats.org/officeDocument/2006/customXml" ds:itemID="{36469BF3-8F16-4BFD-9BBD-2AFAA111B2DE}">
+  <ds:schemaRefs>
+    <ds:schemaRef ds:uri="http://schemas.microsoft.com/office/2006/metadata/longProperties"/>
+  </ds:schemaRefs>
+</ds:datastoreItem>
 </file>
</xml_diff>